<commit_message>
More write up on PCA
</commit_message>
<xml_diff>
--- a/nkarel3-analysis.docx
+++ b/nkarel3-analysis.docx
@@ -187,7 +187,15 @@
     </w:p>
     <w:p>
       <w:r>
-        <w:t>When reviewing the resulting clusters’ general labelling, we see some encouraging trends on both of these datasets. When tuning the K-Means algorithm for our business classification task, we might have found the optimal number of clusters unsatisfying. Given that there are thirteen possible labels but only two clusters, is some signal slipping through the cracks? When we review which labels are in the two clusters, we find th</w:t>
+        <w:t xml:space="preserve">When reviewing the resulting clusters’ general labelling, we see some encouraging trends on </w:t>
+      </w:r>
+      <w:proofErr w:type="gramStart"/>
+      <w:r>
+        <w:t>both of these</w:t>
+      </w:r>
+      <w:proofErr w:type="gramEnd"/>
+      <w:r>
+        <w:t xml:space="preserve"> datasets. When tuning the K-Means algorithm for our business classification task, we might have found the optimal number of clusters unsatisfying. Given that there are thirteen possible labels but only two clusters, is some signal slipping through the cracks? When we review which labels are in the two clusters, we find th</w:t>
       </w:r>
       <w:r>
         <w:t>at the</w:t>
@@ -202,7 +210,15 @@
         <w:t>algorithm was finding</w:t>
       </w:r>
       <w:r>
-        <w:t xml:space="preserve"> meaningful separation in the data, just not the one that our labels would dictate. Take a look at the following table.</w:t>
+        <w:t xml:space="preserve"> meaningful separation in the data, just not the one that our labels would dictate. </w:t>
+      </w:r>
+      <w:proofErr w:type="gramStart"/>
+      <w:r>
+        <w:t>Take a look</w:t>
+      </w:r>
+      <w:proofErr w:type="gramEnd"/>
+      <w:r>
+        <w:t xml:space="preserve"> at the following table.</w:t>
       </w:r>
     </w:p>
     <w:p>
@@ -212,7 +228,15 @@
     </w:p>
     <w:p>
       <w:r>
-        <w:t>We see that Cluster 0 seems to include a greater proportion of white collar industries (e.g. Financials, IT) while Cluster 1 seems to hold a greater proportion of blue collar industries (e.g. Industrials, Materials). This was exciting to see, as it provided some proof that despite the usage of labels in the fitting process, the K-Means algorithm was able to split the data up in a way that was understandable to humans.</w:t>
+        <w:t xml:space="preserve">We see that Cluster 0 seems to include a greater proportion of </w:t>
+      </w:r>
+      <w:proofErr w:type="gramStart"/>
+      <w:r>
+        <w:t>white collar</w:t>
+      </w:r>
+      <w:proofErr w:type="gramEnd"/>
+      <w:r>
+        <w:t xml:space="preserve"> industries (e.g. Financials, IT) while Cluster 1 seems to hold a greater proportion of blue collar industries (e.g. Industrials, Materials). This was exciting to see, as it provided some proof that despite the usage of labels in the fitting process, the K-Means algorithm was able to split the data up in a way that was understandable to humans.</w:t>
       </w:r>
     </w:p>
     <w:p>
@@ -227,7 +251,15 @@
     </w:p>
     <w:p>
       <w:r>
-        <w:t>Although it struggled with the medium quality wine, the clusters are able to help separate the low and high quality items</w:t>
+        <w:t xml:space="preserve">Although it struggled with the medium quality wine, the clusters are able to help separate the </w:t>
+      </w:r>
+      <w:proofErr w:type="gramStart"/>
+      <w:r>
+        <w:t>low and high quality</w:t>
+      </w:r>
+      <w:proofErr w:type="gramEnd"/>
+      <w:r>
+        <w:t xml:space="preserve"> items</w:t>
       </w:r>
       <w:r>
         <w:t xml:space="preserve"> fairly well.</w:t>
@@ -416,8 +448,78 @@
       <w:r>
         <w:t xml:space="preserve">The fact that </w:t>
       </w:r>
-    </w:p>
-    <w:p/>
+      <w:r>
+        <w:t>the algorithm could explain effectively 100% of the variance with only five components caused me to wonder if we could perfectly reconstruct the dataset using just these six components. This did appear to be the case. Why were we able to do this? When we review the individual features for the wine dataset, we do see values that should be heavily correlated, for example acidity measures and pH, residual sugar and alcohol, et cetera.</w:t>
+      </w:r>
+    </w:p>
+    <w:p>
+      <w:r>
+        <w:rPr>
+          <w:noProof/>
+        </w:rPr>
+        <w:drawing>
+          <wp:inline distT="0" distB="0" distL="0" distR="0" wp14:anchorId="48212859" wp14:editId="0C41F45C">
+            <wp:extent cx="2912533" cy="2381753"/>
+            <wp:effectExtent l="0" t="0" r="2540" b="0"/>
+            <wp:docPr id="47" name="Picture 47" descr="Chart, line chart&#10;&#10;Description automatically generated"/>
+            <wp:cNvGraphicFramePr>
+              <a:graphicFrameLocks xmlns:a="http://schemas.openxmlformats.org/drawingml/2006/main" noChangeAspect="1"/>
+            </wp:cNvGraphicFramePr>
+            <a:graphic xmlns:a="http://schemas.openxmlformats.org/drawingml/2006/main">
+              <a:graphicData uri="http://schemas.openxmlformats.org/drawingml/2006/picture">
+                <pic:pic xmlns:pic="http://schemas.openxmlformats.org/drawingml/2006/picture">
+                  <pic:nvPicPr>
+                    <pic:cNvPr id="47" name="Picture 47" descr="Chart, line chart&#10;&#10;Description automatically generated"/>
+                    <pic:cNvPicPr>
+                      <a:picLocks noChangeAspect="1" noChangeArrowheads="1"/>
+                    </pic:cNvPicPr>
+                  </pic:nvPicPr>
+                  <pic:blipFill>
+                    <a:blip r:embed="rId9">
+                      <a:extLst>
+                        <a:ext uri="{28A0092B-C50C-407E-A947-70E740481C1C}">
+                          <a14:useLocalDpi xmlns:a14="http://schemas.microsoft.com/office/drawing/2010/main" val="0"/>
+                        </a:ext>
+                      </a:extLst>
+                    </a:blip>
+                    <a:srcRect/>
+                    <a:stretch>
+                      <a:fillRect/>
+                    </a:stretch>
+                  </pic:blipFill>
+                  <pic:spPr bwMode="auto">
+                    <a:xfrm>
+                      <a:off x="0" y="0"/>
+                      <a:ext cx="2923908" cy="2391055"/>
+                    </a:xfrm>
+                    <a:prstGeom prst="rect">
+                      <a:avLst/>
+                    </a:prstGeom>
+                    <a:noFill/>
+                    <a:ln>
+                      <a:noFill/>
+                    </a:ln>
+                  </pic:spPr>
+                </pic:pic>
+              </a:graphicData>
+            </a:graphic>
+          </wp:inline>
+        </w:drawing>
+      </w:r>
+    </w:p>
+    <w:p>
+      <w:r>
+        <w:t>In summary, to achieve our requisite explained variance ratio, we could only reduce the business classification dataset by 15% of its columns but an entire 75% for the wine dataset.</w:t>
+      </w:r>
+    </w:p>
+    <w:p>
+      <w:pPr>
+        <w:pStyle w:val="Heading2"/>
+      </w:pPr>
+      <w:r>
+        <w:t>ICA</w:t>
+      </w:r>
+    </w:p>
     <w:p/>
     <w:sdt>
       <w:sdtPr>
@@ -582,6 +684,7 @@
                   <w:bCs/>
                   <w:noProof/>
                 </w:rPr>
+                <w:lastRenderedPageBreak/>
                 <w:fldChar w:fldCharType="end"/>
               </w:r>
             </w:p>
@@ -591,7 +694,7 @@
     </w:sdt>
     <w:p/>
     <w:sectPr>
-      <w:footerReference w:type="default" r:id="rId9"/>
+      <w:footerReference w:type="default" r:id="rId10"/>
       <w:pgSz w:w="12240" w:h="15840"/>
       <w:pgMar w:top="720" w:right="720" w:bottom="720" w:left="720" w:header="720" w:footer="720" w:gutter="0"/>
       <w:cols w:space="720"/>

</xml_diff>

<commit_message>
more visual and docs
</commit_message>
<xml_diff>
--- a/nkarel3-analysis.docx
+++ b/nkarel3-analysis.docx
@@ -168,176 +168,70 @@
         <w:t>Determining the number of clusters</w:t>
       </w:r>
     </w:p>
-    <w:p/>
     <w:p>
-      <w:pPr>
-        <w:pStyle w:val="Heading2"/>
-      </w:pPr>
-      <w:r>
-        <w:t>Cluster evaluation</w:t>
+      <w:r>
+        <w:t xml:space="preserve">To select the right number of clusters </w:t>
+      </w:r>
+      <w:r>
+        <w:t xml:space="preserve">for K-Means </w:t>
+      </w:r>
+      <w:r>
+        <w:t xml:space="preserve">without using any labels, we turn to two distinct scores that will simultaneously help us optimize the clustering of like datapoints (reducing intra-cluster variance) and optimize the clustering of </w:t>
+      </w:r>
+      <w:r>
+        <w:t xml:space="preserve">unlike datapoints (increasing inter-cluster variance). The metrics that allow us to do this are the Silhouette score (CITATION HERE) and </w:t>
+      </w:r>
+      <w:proofErr w:type="spellStart"/>
+      <w:r>
+        <w:t>Calinski-Harabasz</w:t>
+      </w:r>
+      <w:proofErr w:type="spellEnd"/>
+      <w:r>
+        <w:t xml:space="preserve"> score (CITIATION HERE).</w:t>
       </w:r>
     </w:p>
     <w:p>
-      <w:pPr>
-        <w:pStyle w:val="Heading3"/>
-      </w:pPr>
-      <w:r>
-        <w:t>K-Means</w:t>
+      <w:r>
+        <w:t xml:space="preserve">Higher values of each imply more optimal clusters. For the business classification dataset, both measures </w:t>
+      </w:r>
+      <w:proofErr w:type="gramStart"/>
+      <w:r>
+        <w:t>were in agreement</w:t>
+      </w:r>
+      <w:proofErr w:type="gramEnd"/>
+      <w:r>
+        <w:t xml:space="preserve"> that the K-Means algorithm should use </w:t>
+      </w:r>
+      <w:r>
+        <w:t xml:space="preserve">two </w:t>
+      </w:r>
+      <w:r>
+        <w:t>clusters.</w:t>
+      </w:r>
+      <w:r>
+        <w:t xml:space="preserve"> For the wine dataset, the results were a little more mixed. I ultimately decided to use the </w:t>
+      </w:r>
+      <w:proofErr w:type="spellStart"/>
+      <w:r>
+        <w:t>Calinski-Harabasz</w:t>
+      </w:r>
+      <w:proofErr w:type="spellEnd"/>
+      <w:r>
+        <w:t xml:space="preserve"> recommendation of four clusters and was fairly pleased with the results later when it came to validating the clusters, though that did not factor into my decision at the time to use four. I will admit that after performing the majority of the analysis, I was curious what would happen if I used the three cluster recommendation that seems to be moderately favored by both metrics, but the resulting separations were less intuitive to me. We also reviewed a pairwise plot for the wine dataset, though this was far less interesting for the business classification dataset given the relative meaninglessness of its features.</w:t>
       </w:r>
     </w:p>
-    <w:p>
-      <w:r>
-        <w:t xml:space="preserve">When reviewing the resulting clusters’ general labelling, we see some encouraging trends on </w:t>
-      </w:r>
-      <w:proofErr w:type="gramStart"/>
-      <w:r>
-        <w:t>both of these</w:t>
-      </w:r>
-      <w:proofErr w:type="gramEnd"/>
-      <w:r>
-        <w:t xml:space="preserve"> datasets. When tuning the K-Means algorithm for our business classification task, we might have found the optimal number of clusters unsatisfying. Given that there are thirteen possible labels but only two clusters, is some signal slipping through the cracks? When we review which labels are in the two clusters, we find th</w:t>
-      </w:r>
-      <w:r>
-        <w:t>at the</w:t>
-      </w:r>
-      <w:r>
-        <w:t xml:space="preserve"> </w:t>
-      </w:r>
-      <w:r>
-        <w:t xml:space="preserve">K-Means </w:t>
-      </w:r>
-      <w:r>
-        <w:t>algorithm was finding</w:t>
-      </w:r>
-      <w:r>
-        <w:t xml:space="preserve"> meaningful separation in the data, just not the one that our labels would dictate. </w:t>
-      </w:r>
-      <w:proofErr w:type="gramStart"/>
-      <w:r>
-        <w:t>Take a look</w:t>
-      </w:r>
-      <w:proofErr w:type="gramEnd"/>
-      <w:r>
-        <w:t xml:space="preserve"> at the following table.</w:t>
-      </w:r>
-    </w:p>
-    <w:p>
-      <w:r>
-        <w:t>(INSERT KM BUSCLASS TBL HERE)</w:t>
-      </w:r>
-    </w:p>
-    <w:p>
-      <w:r>
-        <w:t xml:space="preserve">We see that Cluster 0 seems to include a greater proportion of </w:t>
-      </w:r>
-      <w:proofErr w:type="gramStart"/>
-      <w:r>
-        <w:t>white collar</w:t>
-      </w:r>
-      <w:proofErr w:type="gramEnd"/>
-      <w:r>
-        <w:t xml:space="preserve"> industries (e.g. Financials, IT) while Cluster 1 seems to hold a greater proportion of blue collar industries (e.g. Industrials, Materials). This was exciting to see, as it provided some proof that despite the usage of labels in the fitting process, the K-Means algorithm was able to split the data up in a way that was understandable to humans.</w:t>
-      </w:r>
-    </w:p>
-    <w:p>
-      <w:r>
-        <w:t>We see similar results from the wine classification K-Means clusters by reviewing which qualities are present in which clusters. Four clusters may have seemed overkill for a dataset with only three possible labels, but there is still a trend in the more prevalent labels of each cluster.</w:t>
-      </w:r>
-    </w:p>
-    <w:p>
-      <w:r>
-        <w:t>(INSERT KM WINE TBL HERE)</w:t>
-      </w:r>
-    </w:p>
-    <w:p>
-      <w:r>
-        <w:t xml:space="preserve">Although it struggled with the medium quality wine, the clusters are able to help separate the </w:t>
-      </w:r>
-      <w:proofErr w:type="gramStart"/>
-      <w:r>
-        <w:t>low and high quality</w:t>
-      </w:r>
-      <w:proofErr w:type="gramEnd"/>
-      <w:r>
-        <w:t xml:space="preserve"> items</w:t>
-      </w:r>
-      <w:r>
-        <w:t xml:space="preserve"> fairly well.</w:t>
-      </w:r>
-    </w:p>
-    <w:p>
-      <w:pPr>
-        <w:pStyle w:val="Heading3"/>
-      </w:pPr>
-      <w:r>
-        <w:lastRenderedPageBreak/>
-        <w:t>Expectation-Maximization</w:t>
-      </w:r>
-    </w:p>
-    <w:p>
-      <w:r>
-        <w:t>Not unlike K-Means, The E-M algorithm did suggest that 2 clusters were optimal for the business classification data, though it did not produce as interpretable trends in the corresponding labels. The only rationale I can think of to justify this result is the fact that the algorithm</w:t>
-      </w:r>
-      <w:r>
-        <w:t xml:space="preserve"> is more equipped to deal with ambiguity (REVIEW THE RESULTING PROBABILITIES TO VALIDATE) through its emphasis on probability of belonging to a particular Gaussian process, and hence there are more data points that the algorithm estimates could truly go either way.</w:t>
-      </w:r>
-    </w:p>
-    <w:p>
-      <w:r>
-        <w:t>(INSERT ARTIFACTS TO BACK THIS UP)</w:t>
-      </w:r>
-    </w:p>
-    <w:p>
-      <w:r>
-        <w:t xml:space="preserve">In contrast, the wine quality clusters show a more pronounced trend than the corresponding results of the K-Means algorithm. </w:t>
-      </w:r>
-    </w:p>
-    <w:p>
-      <w:r>
-        <w:t>(INSERT WINE E-M TBL HERE)</w:t>
-      </w:r>
-    </w:p>
-    <w:p>
-      <w:r>
-        <w:t>This could be due simply to the fact that we are using three clusters instead of four, and hence better matching the distribution of the various wine qualities.</w:t>
-      </w:r>
-    </w:p>
-    <w:p>
-      <w:pPr>
-        <w:pStyle w:val="Heading1"/>
-      </w:pPr>
-      <w:r>
-        <w:t>Step 2</w:t>
-      </w:r>
-    </w:p>
-    <w:p>
-      <w:r>
-        <w:t>We now shift focus to our dimensionality reduction techniques, including PCA, ICA, Random Projections, and Linear Discriminant Analysis.</w:t>
-      </w:r>
-    </w:p>
-    <w:p>
-      <w:pPr>
-        <w:pStyle w:val="Heading2"/>
-      </w:pPr>
-      <w:r>
-        <w:t>PCA</w:t>
-      </w:r>
-    </w:p>
-    <w:p>
-      <w:r>
-        <w:t>Given the width of the business classification dataset and the expected correlations between much of its features, I fully expected the PCA algorithm to dramatically reduce the number of columns and still explain a large portion of the variance of the columns. Strangely, this did not happen. Instead, the algorithm still needed to use just over 850 features to capture 95% of the variance within this dataset. A mere 15% reduction was certainly unexpected, which led me to believe that the columns were not nearly as correlated as I had suspected.</w:t>
-      </w:r>
-    </w:p>
+    <w:p/>
     <w:p>
       <w:r>
         <w:rPr>
           <w:noProof/>
         </w:rPr>
+        <w:lastRenderedPageBreak/>
         <w:drawing>
-          <wp:inline distT="0" distB="0" distL="0" distR="0" wp14:anchorId="272DDAE1" wp14:editId="5F979BFB">
-            <wp:extent cx="3327400" cy="2395636"/>
-            <wp:effectExtent l="0" t="0" r="6350" b="5080"/>
-            <wp:docPr id="40" name="Picture 40" descr="Chart&#10;&#10;Description automatically generated"/>
+          <wp:inline distT="0" distB="0" distL="0" distR="0" wp14:anchorId="7EC74099" wp14:editId="5FD4DFCA">
+            <wp:extent cx="3081867" cy="2140596"/>
+            <wp:effectExtent l="0" t="0" r="4445" b="0"/>
+            <wp:docPr id="51" name="Picture 51" descr="Chart, line chart&#10;&#10;Description automatically generated"/>
             <wp:cNvGraphicFramePr>
               <a:graphicFrameLocks xmlns:a="http://schemas.openxmlformats.org/drawingml/2006/main" noChangeAspect="1"/>
             </wp:cNvGraphicFramePr>
@@ -345,7 +239,7 @@
               <a:graphicData uri="http://schemas.openxmlformats.org/drawingml/2006/picture">
                 <pic:pic xmlns:pic="http://schemas.openxmlformats.org/drawingml/2006/picture">
                   <pic:nvPicPr>
-                    <pic:cNvPr id="40" name="Picture 40" descr="Chart&#10;&#10;Description automatically generated"/>
+                    <pic:cNvPr id="51" name="Picture 51" descr="Chart, line chart&#10;&#10;Description automatically generated"/>
                     <pic:cNvPicPr>
                       <a:picLocks noChangeAspect="1" noChangeArrowheads="1"/>
                     </pic:cNvPicPr>
@@ -366,7 +260,7 @@
                   <pic:spPr bwMode="auto">
                     <a:xfrm>
                       <a:off x="0" y="0"/>
-                      <a:ext cx="3343570" cy="2407278"/>
+                      <a:ext cx="3095057" cy="2149757"/>
                     </a:xfrm>
                     <a:prstGeom prst="rect">
                       <a:avLst/>
@@ -382,23 +276,15 @@
           </wp:inline>
         </w:drawing>
       </w:r>
-    </w:p>
-    <w:p>
-      <w:r>
-        <w:t xml:space="preserve">This stands in contrast to the PCA algorithms performance on the wine dataset, on which it was able to capture a substantial amount of variance (defined as being over 95%) with only 3 components. </w:t>
-      </w:r>
-    </w:p>
-    <w:p>
       <w:r>
         <w:rPr>
           <w:noProof/>
         </w:rPr>
-        <w:lastRenderedPageBreak/>
         <w:drawing>
-          <wp:inline distT="0" distB="0" distL="0" distR="0" wp14:anchorId="1EC79A51" wp14:editId="36A612A8">
-            <wp:extent cx="2946400" cy="2188754"/>
-            <wp:effectExtent l="0" t="0" r="6350" b="2540"/>
-            <wp:docPr id="46" name="Picture 46" descr="Chart&#10;&#10;Description automatically generated"/>
+          <wp:inline distT="0" distB="0" distL="0" distR="0" wp14:anchorId="5CA5C13F" wp14:editId="72F44A01">
+            <wp:extent cx="2995474" cy="2116667"/>
+            <wp:effectExtent l="0" t="0" r="0" b="0"/>
+            <wp:docPr id="52" name="Picture 52" descr="Chart, line chart&#10;&#10;Description automatically generated"/>
             <wp:cNvGraphicFramePr>
               <a:graphicFrameLocks xmlns:a="http://schemas.openxmlformats.org/drawingml/2006/main" noChangeAspect="1"/>
             </wp:cNvGraphicFramePr>
@@ -406,7 +292,7 @@
               <a:graphicData uri="http://schemas.openxmlformats.org/drawingml/2006/picture">
                 <pic:pic xmlns:pic="http://schemas.openxmlformats.org/drawingml/2006/picture">
                   <pic:nvPicPr>
-                    <pic:cNvPr id="46" name="Picture 46" descr="Chart&#10;&#10;Description automatically generated"/>
+                    <pic:cNvPr id="52" name="Picture 52" descr="Chart, line chart&#10;&#10;Description automatically generated"/>
                     <pic:cNvPicPr>
                       <a:picLocks noChangeAspect="1" noChangeArrowheads="1"/>
                     </pic:cNvPicPr>
@@ -427,7 +313,7 @@
                   <pic:spPr bwMode="auto">
                     <a:xfrm>
                       <a:off x="0" y="0"/>
-                      <a:ext cx="2950379" cy="2191710"/>
+                      <a:ext cx="3011044" cy="2127669"/>
                     </a:xfrm>
                     <a:prstGeom prst="rect">
                       <a:avLst/>
@@ -446,17 +332,2870 @@
     </w:p>
     <w:p>
       <w:r>
-        <w:t xml:space="preserve">The fact that </w:t>
-      </w:r>
-      <w:r>
-        <w:t>the algorithm could explain effectively 100% of the variance with only five components caused me to wonder if we could perfectly reconstruct the dataset using just these six components. This did appear to be the case. Why were we able to do this? When we review the individual features for the wine dataset, we do see values that should be heavily correlated, for example acidity measures and pH, residual sugar and alcohol, et cetera.</w:t>
-      </w:r>
-    </w:p>
-    <w:p>
-      <w:r>
         <w:rPr>
           <w:noProof/>
         </w:rPr>
+        <w:drawing>
+          <wp:inline distT="0" distB="0" distL="0" distR="0" wp14:anchorId="4F38A8DF" wp14:editId="36B4F222">
+            <wp:extent cx="3335867" cy="2839193"/>
+            <wp:effectExtent l="0" t="0" r="0" b="0"/>
+            <wp:docPr id="50" name="Picture 50"/>
+            <wp:cNvGraphicFramePr>
+              <a:graphicFrameLocks xmlns:a="http://schemas.openxmlformats.org/drawingml/2006/main" noChangeAspect="1"/>
+            </wp:cNvGraphicFramePr>
+            <a:graphic xmlns:a="http://schemas.openxmlformats.org/drawingml/2006/main">
+              <a:graphicData uri="http://schemas.openxmlformats.org/drawingml/2006/picture">
+                <pic:pic xmlns:pic="http://schemas.openxmlformats.org/drawingml/2006/picture">
+                  <pic:nvPicPr>
+                    <pic:cNvPr id="0" name="Picture 16"/>
+                    <pic:cNvPicPr>
+                      <a:picLocks noChangeAspect="1" noChangeArrowheads="1"/>
+                    </pic:cNvPicPr>
+                  </pic:nvPicPr>
+                  <pic:blipFill>
+                    <a:blip r:embed="rId9" cstate="print">
+                      <a:extLst>
+                        <a:ext uri="{28A0092B-C50C-407E-A947-70E740481C1C}">
+                          <a14:useLocalDpi xmlns:a14="http://schemas.microsoft.com/office/drawing/2010/main" val="0"/>
+                        </a:ext>
+                      </a:extLst>
+                    </a:blip>
+                    <a:srcRect/>
+                    <a:stretch>
+                      <a:fillRect/>
+                    </a:stretch>
+                  </pic:blipFill>
+                  <pic:spPr bwMode="auto">
+                    <a:xfrm>
+                      <a:off x="0" y="0"/>
+                      <a:ext cx="3339312" cy="2842125"/>
+                    </a:xfrm>
+                    <a:prstGeom prst="rect">
+                      <a:avLst/>
+                    </a:prstGeom>
+                    <a:noFill/>
+                    <a:ln>
+                      <a:noFill/>
+                    </a:ln>
+                  </pic:spPr>
+                </pic:pic>
+              </a:graphicData>
+            </a:graphic>
+          </wp:inline>
+        </w:drawing>
+      </w:r>
+    </w:p>
+    <w:p/>
+    <w:p>
+      <w:pPr>
+        <w:pStyle w:val="Heading2"/>
+      </w:pPr>
+      <w:r>
+        <w:t>Cluster evaluation</w:t>
+      </w:r>
+    </w:p>
+    <w:p>
+      <w:pPr>
+        <w:pStyle w:val="Heading3"/>
+      </w:pPr>
+      <w:r>
+        <w:t>K-Means</w:t>
+      </w:r>
+    </w:p>
+    <w:p>
+      <w:r>
+        <w:t xml:space="preserve">When reviewing the resulting clusters’ general labelling, we see some encouraging trends on </w:t>
+      </w:r>
+      <w:proofErr w:type="gramStart"/>
+      <w:r>
+        <w:t>both of these</w:t>
+      </w:r>
+      <w:proofErr w:type="gramEnd"/>
+      <w:r>
+        <w:t xml:space="preserve"> datasets. When tuning the K-Means algorithm for our business classification task, we might have found the optimal number of clusters unsatisfying. Given that there are thirteen possible labels but only two clusters, is some signal slipping through the cracks? When we review which labels are in the two clusters, we find th</w:t>
+      </w:r>
+      <w:r>
+        <w:t>at the</w:t>
+      </w:r>
+      <w:r>
+        <w:t xml:space="preserve"> </w:t>
+      </w:r>
+      <w:r>
+        <w:t xml:space="preserve">K-Means </w:t>
+      </w:r>
+      <w:r>
+        <w:t>algorithm was finding</w:t>
+      </w:r>
+      <w:r>
+        <w:t xml:space="preserve"> meaningful separation in the data, just not the one that our labels would dictate. </w:t>
+      </w:r>
+      <w:proofErr w:type="gramStart"/>
+      <w:r>
+        <w:t>Take a look</w:t>
+      </w:r>
+      <w:proofErr w:type="gramEnd"/>
+      <w:r>
+        <w:t xml:space="preserve"> at the following table</w:t>
+      </w:r>
+      <w:r>
+        <w:t>, which shows the distribution of labels within each cluster</w:t>
+      </w:r>
+      <w:r>
+        <w:t>.</w:t>
+      </w:r>
+    </w:p>
+    <w:tbl>
+      <w:tblPr>
+        <w:tblStyle w:val="TableGrid"/>
+        <w:tblW w:w="0" w:type="auto"/>
+        <w:tblLook w:val="04A0" w:firstRow="1" w:lastRow="0" w:firstColumn="1" w:lastColumn="0" w:noHBand="0" w:noVBand="1"/>
+      </w:tblPr>
+      <w:tblGrid>
+        <w:gridCol w:w="3145"/>
+        <w:gridCol w:w="1080"/>
+        <w:gridCol w:w="1080"/>
+        <w:gridCol w:w="1169"/>
+      </w:tblGrid>
+      <w:tr>
+        <w:trPr>
+          <w:trHeight w:val="288"/>
+        </w:trPr>
+        <w:tc>
+          <w:tcPr>
+            <w:tcW w:w="3145" w:type="dxa"/>
+            <w:noWrap/>
+            <w:hideMark/>
+          </w:tcPr>
+          <w:p>
+            <w:pPr>
+              <w:rPr>
+                <w:b/>
+                <w:bCs/>
+              </w:rPr>
+            </w:pPr>
+            <w:r>
+              <w:rPr>
+                <w:b/>
+                <w:bCs/>
+              </w:rPr>
+              <w:t>Industry Group</w:t>
+            </w:r>
+          </w:p>
+        </w:tc>
+        <w:tc>
+          <w:tcPr>
+            <w:tcW w:w="1080" w:type="dxa"/>
+            <w:noWrap/>
+            <w:hideMark/>
+          </w:tcPr>
+          <w:p>
+            <w:pPr>
+              <w:rPr>
+                <w:b/>
+                <w:bCs/>
+              </w:rPr>
+            </w:pPr>
+            <w:r>
+              <w:rPr>
+                <w:b/>
+                <w:bCs/>
+              </w:rPr>
+              <w:t xml:space="preserve">Cluster </w:t>
+            </w:r>
+            <w:r>
+              <w:rPr>
+                <w:b/>
+                <w:bCs/>
+              </w:rPr>
+              <w:t>0</w:t>
+            </w:r>
+          </w:p>
+        </w:tc>
+        <w:tc>
+          <w:tcPr>
+            <w:tcW w:w="1080" w:type="dxa"/>
+            <w:noWrap/>
+            <w:hideMark/>
+          </w:tcPr>
+          <w:p>
+            <w:pPr>
+              <w:rPr>
+                <w:b/>
+                <w:bCs/>
+              </w:rPr>
+            </w:pPr>
+            <w:r>
+              <w:rPr>
+                <w:b/>
+                <w:bCs/>
+              </w:rPr>
+              <w:t xml:space="preserve">Cluster </w:t>
+            </w:r>
+            <w:r>
+              <w:rPr>
+                <w:b/>
+                <w:bCs/>
+              </w:rPr>
+              <w:t>1</w:t>
+            </w:r>
+          </w:p>
+        </w:tc>
+        <w:tc>
+          <w:tcPr>
+            <w:tcW w:w="947" w:type="dxa"/>
+            <w:noWrap/>
+            <w:hideMark/>
+          </w:tcPr>
+          <w:p>
+            <w:pPr>
+              <w:rPr>
+                <w:b/>
+                <w:bCs/>
+              </w:rPr>
+            </w:pPr>
+            <w:r>
+              <w:rPr>
+                <w:b/>
+                <w:bCs/>
+              </w:rPr>
+              <w:t>D</w:t>
+            </w:r>
+            <w:r>
+              <w:rPr>
+                <w:b/>
+                <w:bCs/>
+              </w:rPr>
+              <w:t>iff</w:t>
+            </w:r>
+            <w:r>
+              <w:rPr>
+                <w:b/>
+                <w:bCs/>
+              </w:rPr>
+              <w:t>erence</w:t>
+            </w:r>
+          </w:p>
+        </w:tc>
+      </w:tr>
+      <w:tr>
+        <w:trPr>
+          <w:trHeight w:val="288"/>
+        </w:trPr>
+        <w:tc>
+          <w:tcPr>
+            <w:tcW w:w="3145" w:type="dxa"/>
+            <w:noWrap/>
+            <w:hideMark/>
+          </w:tcPr>
+          <w:p>
+            <w:pPr>
+              <w:rPr>
+                <w:i/>
+                <w:iCs/>
+              </w:rPr>
+            </w:pPr>
+            <w:r>
+              <w:rPr>
+                <w:i/>
+                <w:iCs/>
+              </w:rPr>
+              <w:t>Financials</w:t>
+            </w:r>
+          </w:p>
+        </w:tc>
+        <w:tc>
+          <w:tcPr>
+            <w:tcW w:w="1080" w:type="dxa"/>
+            <w:noWrap/>
+            <w:hideMark/>
+          </w:tcPr>
+          <w:p>
+            <w:r>
+              <w:t>0.14</w:t>
+            </w:r>
+          </w:p>
+        </w:tc>
+        <w:tc>
+          <w:tcPr>
+            <w:tcW w:w="1080" w:type="dxa"/>
+            <w:noWrap/>
+            <w:hideMark/>
+          </w:tcPr>
+          <w:p>
+            <w:r>
+              <w:t>0.07</w:t>
+            </w:r>
+          </w:p>
+        </w:tc>
+        <w:tc>
+          <w:tcPr>
+            <w:tcW w:w="947" w:type="dxa"/>
+            <w:noWrap/>
+            <w:hideMark/>
+          </w:tcPr>
+          <w:p>
+            <w:r>
+              <w:t>-0.07</w:t>
+            </w:r>
+          </w:p>
+        </w:tc>
+      </w:tr>
+      <w:tr>
+        <w:trPr>
+          <w:trHeight w:val="288"/>
+        </w:trPr>
+        <w:tc>
+          <w:tcPr>
+            <w:tcW w:w="3145" w:type="dxa"/>
+            <w:noWrap/>
+            <w:hideMark/>
+          </w:tcPr>
+          <w:p>
+            <w:pPr>
+              <w:rPr>
+                <w:i/>
+                <w:iCs/>
+              </w:rPr>
+            </w:pPr>
+            <w:r>
+              <w:rPr>
+                <w:i/>
+                <w:iCs/>
+              </w:rPr>
+              <w:t>Information Technology</w:t>
+            </w:r>
+          </w:p>
+        </w:tc>
+        <w:tc>
+          <w:tcPr>
+            <w:tcW w:w="1080" w:type="dxa"/>
+            <w:noWrap/>
+            <w:hideMark/>
+          </w:tcPr>
+          <w:p>
+            <w:r>
+              <w:t>0.13</w:t>
+            </w:r>
+          </w:p>
+        </w:tc>
+        <w:tc>
+          <w:tcPr>
+            <w:tcW w:w="1080" w:type="dxa"/>
+            <w:noWrap/>
+            <w:hideMark/>
+          </w:tcPr>
+          <w:p>
+            <w:r>
+              <w:t>0.06</w:t>
+            </w:r>
+          </w:p>
+        </w:tc>
+        <w:tc>
+          <w:tcPr>
+            <w:tcW w:w="947" w:type="dxa"/>
+            <w:noWrap/>
+            <w:hideMark/>
+          </w:tcPr>
+          <w:p>
+            <w:r>
+              <w:t>-0.07</w:t>
+            </w:r>
+          </w:p>
+        </w:tc>
+      </w:tr>
+      <w:tr>
+        <w:trPr>
+          <w:trHeight w:val="288"/>
+        </w:trPr>
+        <w:tc>
+          <w:tcPr>
+            <w:tcW w:w="3145" w:type="dxa"/>
+            <w:noWrap/>
+            <w:hideMark/>
+          </w:tcPr>
+          <w:p>
+            <w:pPr>
+              <w:rPr>
+                <w:i/>
+                <w:iCs/>
+              </w:rPr>
+            </w:pPr>
+            <w:r>
+              <w:rPr>
+                <w:i/>
+                <w:iCs/>
+              </w:rPr>
+              <w:t>Professional Services</w:t>
+            </w:r>
+          </w:p>
+        </w:tc>
+        <w:tc>
+          <w:tcPr>
+            <w:tcW w:w="1080" w:type="dxa"/>
+            <w:noWrap/>
+            <w:hideMark/>
+          </w:tcPr>
+          <w:p>
+            <w:r>
+              <w:t>0.12</w:t>
+            </w:r>
+          </w:p>
+        </w:tc>
+        <w:tc>
+          <w:tcPr>
+            <w:tcW w:w="1080" w:type="dxa"/>
+            <w:noWrap/>
+            <w:hideMark/>
+          </w:tcPr>
+          <w:p>
+            <w:r>
+              <w:t>0.09</w:t>
+            </w:r>
+          </w:p>
+        </w:tc>
+        <w:tc>
+          <w:tcPr>
+            <w:tcW w:w="947" w:type="dxa"/>
+            <w:noWrap/>
+            <w:hideMark/>
+          </w:tcPr>
+          <w:p>
+            <w:r>
+              <w:t>-0.03</w:t>
+            </w:r>
+          </w:p>
+        </w:tc>
+      </w:tr>
+      <w:tr>
+        <w:trPr>
+          <w:trHeight w:val="288"/>
+        </w:trPr>
+        <w:tc>
+          <w:tcPr>
+            <w:tcW w:w="3145" w:type="dxa"/>
+            <w:noWrap/>
+            <w:hideMark/>
+          </w:tcPr>
+          <w:p>
+            <w:pPr>
+              <w:rPr>
+                <w:i/>
+                <w:iCs/>
+              </w:rPr>
+            </w:pPr>
+            <w:r>
+              <w:rPr>
+                <w:i/>
+                <w:iCs/>
+              </w:rPr>
+              <w:t>Healthcare</w:t>
+            </w:r>
+          </w:p>
+        </w:tc>
+        <w:tc>
+          <w:tcPr>
+            <w:tcW w:w="1080" w:type="dxa"/>
+            <w:noWrap/>
+            <w:hideMark/>
+          </w:tcPr>
+          <w:p>
+            <w:r>
+              <w:t>0.1</w:t>
+            </w:r>
+          </w:p>
+        </w:tc>
+        <w:tc>
+          <w:tcPr>
+            <w:tcW w:w="1080" w:type="dxa"/>
+            <w:noWrap/>
+            <w:hideMark/>
+          </w:tcPr>
+          <w:p>
+            <w:r>
+              <w:t>0.09</w:t>
+            </w:r>
+          </w:p>
+        </w:tc>
+        <w:tc>
+          <w:tcPr>
+            <w:tcW w:w="947" w:type="dxa"/>
+            <w:noWrap/>
+            <w:hideMark/>
+          </w:tcPr>
+          <w:p>
+            <w:r>
+              <w:t>-0.01</w:t>
+            </w:r>
+          </w:p>
+        </w:tc>
+      </w:tr>
+      <w:tr>
+        <w:trPr>
+          <w:trHeight w:val="288"/>
+        </w:trPr>
+        <w:tc>
+          <w:tcPr>
+            <w:tcW w:w="3145" w:type="dxa"/>
+            <w:noWrap/>
+            <w:hideMark/>
+          </w:tcPr>
+          <w:p>
+            <w:pPr>
+              <w:rPr>
+                <w:i/>
+                <w:iCs/>
+              </w:rPr>
+            </w:pPr>
+            <w:r>
+              <w:rPr>
+                <w:i/>
+                <w:iCs/>
+              </w:rPr>
+              <w:t>Commercial Services &amp; Supplies</w:t>
+            </w:r>
+          </w:p>
+        </w:tc>
+        <w:tc>
+          <w:tcPr>
+            <w:tcW w:w="1080" w:type="dxa"/>
+            <w:noWrap/>
+            <w:hideMark/>
+          </w:tcPr>
+          <w:p>
+            <w:r>
+              <w:t>0.09</w:t>
+            </w:r>
+          </w:p>
+        </w:tc>
+        <w:tc>
+          <w:tcPr>
+            <w:tcW w:w="1080" w:type="dxa"/>
+            <w:noWrap/>
+            <w:hideMark/>
+          </w:tcPr>
+          <w:p>
+            <w:r>
+              <w:t>0.09</w:t>
+            </w:r>
+          </w:p>
+        </w:tc>
+        <w:tc>
+          <w:tcPr>
+            <w:tcW w:w="947" w:type="dxa"/>
+            <w:noWrap/>
+            <w:hideMark/>
+          </w:tcPr>
+          <w:p>
+            <w:r>
+              <w:t>0</w:t>
+            </w:r>
+          </w:p>
+        </w:tc>
+      </w:tr>
+      <w:tr>
+        <w:trPr>
+          <w:trHeight w:val="288"/>
+        </w:trPr>
+        <w:tc>
+          <w:tcPr>
+            <w:tcW w:w="3145" w:type="dxa"/>
+            <w:noWrap/>
+            <w:hideMark/>
+          </w:tcPr>
+          <w:p>
+            <w:pPr>
+              <w:rPr>
+                <w:i/>
+                <w:iCs/>
+              </w:rPr>
+            </w:pPr>
+            <w:r>
+              <w:rPr>
+                <w:i/>
+                <w:iCs/>
+              </w:rPr>
+              <w:t>Corporate Services</w:t>
+            </w:r>
+          </w:p>
+        </w:tc>
+        <w:tc>
+          <w:tcPr>
+            <w:tcW w:w="1080" w:type="dxa"/>
+            <w:noWrap/>
+            <w:hideMark/>
+          </w:tcPr>
+          <w:p>
+            <w:r>
+              <w:t>0.09</w:t>
+            </w:r>
+          </w:p>
+        </w:tc>
+        <w:tc>
+          <w:tcPr>
+            <w:tcW w:w="1080" w:type="dxa"/>
+            <w:noWrap/>
+            <w:hideMark/>
+          </w:tcPr>
+          <w:p>
+            <w:r>
+              <w:t>0.09</w:t>
+            </w:r>
+          </w:p>
+        </w:tc>
+        <w:tc>
+          <w:tcPr>
+            <w:tcW w:w="947" w:type="dxa"/>
+            <w:noWrap/>
+            <w:hideMark/>
+          </w:tcPr>
+          <w:p>
+            <w:r>
+              <w:t>0</w:t>
+            </w:r>
+          </w:p>
+        </w:tc>
+      </w:tr>
+      <w:tr>
+        <w:trPr>
+          <w:trHeight w:val="288"/>
+        </w:trPr>
+        <w:tc>
+          <w:tcPr>
+            <w:tcW w:w="3145" w:type="dxa"/>
+            <w:noWrap/>
+            <w:hideMark/>
+          </w:tcPr>
+          <w:p>
+            <w:pPr>
+              <w:rPr>
+                <w:i/>
+                <w:iCs/>
+              </w:rPr>
+            </w:pPr>
+            <w:r>
+              <w:rPr>
+                <w:i/>
+                <w:iCs/>
+              </w:rPr>
+              <w:t>Media, Marketing &amp; Sales</w:t>
+            </w:r>
+          </w:p>
+        </w:tc>
+        <w:tc>
+          <w:tcPr>
+            <w:tcW w:w="1080" w:type="dxa"/>
+            <w:noWrap/>
+            <w:hideMark/>
+          </w:tcPr>
+          <w:p>
+            <w:r>
+              <w:t>0.09</w:t>
+            </w:r>
+          </w:p>
+        </w:tc>
+        <w:tc>
+          <w:tcPr>
+            <w:tcW w:w="1080" w:type="dxa"/>
+            <w:noWrap/>
+            <w:hideMark/>
+          </w:tcPr>
+          <w:p>
+            <w:r>
+              <w:t>0.09</w:t>
+            </w:r>
+          </w:p>
+        </w:tc>
+        <w:tc>
+          <w:tcPr>
+            <w:tcW w:w="947" w:type="dxa"/>
+            <w:noWrap/>
+            <w:hideMark/>
+          </w:tcPr>
+          <w:p>
+            <w:r>
+              <w:t>0</w:t>
+            </w:r>
+          </w:p>
+        </w:tc>
+      </w:tr>
+      <w:tr>
+        <w:trPr>
+          <w:trHeight w:val="288"/>
+        </w:trPr>
+        <w:tc>
+          <w:tcPr>
+            <w:tcW w:w="3145" w:type="dxa"/>
+            <w:noWrap/>
+            <w:hideMark/>
+          </w:tcPr>
+          <w:p>
+            <w:pPr>
+              <w:rPr>
+                <w:i/>
+                <w:iCs/>
+              </w:rPr>
+            </w:pPr>
+            <w:r>
+              <w:rPr>
+                <w:i/>
+                <w:iCs/>
+              </w:rPr>
+              <w:lastRenderedPageBreak/>
+              <w:t>Energy &amp; Utilities</w:t>
+            </w:r>
+          </w:p>
+        </w:tc>
+        <w:tc>
+          <w:tcPr>
+            <w:tcW w:w="1080" w:type="dxa"/>
+            <w:noWrap/>
+            <w:hideMark/>
+          </w:tcPr>
+          <w:p>
+            <w:r>
+              <w:t>0.07</w:t>
+            </w:r>
+          </w:p>
+        </w:tc>
+        <w:tc>
+          <w:tcPr>
+            <w:tcW w:w="1080" w:type="dxa"/>
+            <w:noWrap/>
+            <w:hideMark/>
+          </w:tcPr>
+          <w:p>
+            <w:r>
+              <w:t>0.08</w:t>
+            </w:r>
+          </w:p>
+        </w:tc>
+        <w:tc>
+          <w:tcPr>
+            <w:tcW w:w="947" w:type="dxa"/>
+            <w:noWrap/>
+            <w:hideMark/>
+          </w:tcPr>
+          <w:p>
+            <w:r>
+              <w:t>0.01</w:t>
+            </w:r>
+          </w:p>
+        </w:tc>
+      </w:tr>
+      <w:tr>
+        <w:trPr>
+          <w:trHeight w:val="288"/>
+        </w:trPr>
+        <w:tc>
+          <w:tcPr>
+            <w:tcW w:w="3145" w:type="dxa"/>
+            <w:noWrap/>
+            <w:hideMark/>
+          </w:tcPr>
+          <w:p>
+            <w:pPr>
+              <w:rPr>
+                <w:i/>
+                <w:iCs/>
+              </w:rPr>
+            </w:pPr>
+            <w:r>
+              <w:rPr>
+                <w:i/>
+                <w:iCs/>
+              </w:rPr>
+              <w:t>Consumer Discretionary</w:t>
+            </w:r>
+          </w:p>
+        </w:tc>
+        <w:tc>
+          <w:tcPr>
+            <w:tcW w:w="1080" w:type="dxa"/>
+            <w:noWrap/>
+            <w:hideMark/>
+          </w:tcPr>
+          <w:p>
+            <w:r>
+              <w:t>0.03</w:t>
+            </w:r>
+          </w:p>
+        </w:tc>
+        <w:tc>
+          <w:tcPr>
+            <w:tcW w:w="1080" w:type="dxa"/>
+            <w:noWrap/>
+            <w:hideMark/>
+          </w:tcPr>
+          <w:p>
+            <w:r>
+              <w:t>0.04</w:t>
+            </w:r>
+          </w:p>
+        </w:tc>
+        <w:tc>
+          <w:tcPr>
+            <w:tcW w:w="947" w:type="dxa"/>
+            <w:noWrap/>
+            <w:hideMark/>
+          </w:tcPr>
+          <w:p>
+            <w:r>
+              <w:t>0.01</w:t>
+            </w:r>
+          </w:p>
+        </w:tc>
+      </w:tr>
+      <w:tr>
+        <w:trPr>
+          <w:trHeight w:val="288"/>
+        </w:trPr>
+        <w:tc>
+          <w:tcPr>
+            <w:tcW w:w="3145" w:type="dxa"/>
+            <w:noWrap/>
+            <w:hideMark/>
+          </w:tcPr>
+          <w:p>
+            <w:pPr>
+              <w:rPr>
+                <w:i/>
+                <w:iCs/>
+              </w:rPr>
+            </w:pPr>
+            <w:r>
+              <w:rPr>
+                <w:i/>
+                <w:iCs/>
+              </w:rPr>
+              <w:t>Transportation &amp; Logistics</w:t>
+            </w:r>
+          </w:p>
+        </w:tc>
+        <w:tc>
+          <w:tcPr>
+            <w:tcW w:w="1080" w:type="dxa"/>
+            <w:noWrap/>
+            <w:hideMark/>
+          </w:tcPr>
+          <w:p>
+            <w:r>
+              <w:t>0.07</w:t>
+            </w:r>
+          </w:p>
+        </w:tc>
+        <w:tc>
+          <w:tcPr>
+            <w:tcW w:w="1080" w:type="dxa"/>
+            <w:noWrap/>
+            <w:hideMark/>
+          </w:tcPr>
+          <w:p>
+            <w:r>
+              <w:t>0.09</w:t>
+            </w:r>
+          </w:p>
+        </w:tc>
+        <w:tc>
+          <w:tcPr>
+            <w:tcW w:w="947" w:type="dxa"/>
+            <w:noWrap/>
+            <w:hideMark/>
+          </w:tcPr>
+          <w:p>
+            <w:r>
+              <w:t>0.02</w:t>
+            </w:r>
+          </w:p>
+        </w:tc>
+      </w:tr>
+      <w:tr>
+        <w:trPr>
+          <w:trHeight w:val="288"/>
+        </w:trPr>
+        <w:tc>
+          <w:tcPr>
+            <w:tcW w:w="3145" w:type="dxa"/>
+            <w:noWrap/>
+            <w:hideMark/>
+          </w:tcPr>
+          <w:p>
+            <w:pPr>
+              <w:rPr>
+                <w:i/>
+                <w:iCs/>
+              </w:rPr>
+            </w:pPr>
+            <w:r>
+              <w:rPr>
+                <w:i/>
+                <w:iCs/>
+              </w:rPr>
+              <w:t>Materials</w:t>
+            </w:r>
+          </w:p>
+        </w:tc>
+        <w:tc>
+          <w:tcPr>
+            <w:tcW w:w="1080" w:type="dxa"/>
+            <w:noWrap/>
+            <w:hideMark/>
+          </w:tcPr>
+          <w:p>
+            <w:r>
+              <w:t>0.02</w:t>
+            </w:r>
+          </w:p>
+        </w:tc>
+        <w:tc>
+          <w:tcPr>
+            <w:tcW w:w="1080" w:type="dxa"/>
+            <w:noWrap/>
+            <w:hideMark/>
+          </w:tcPr>
+          <w:p>
+            <w:r>
+              <w:t>0.04</w:t>
+            </w:r>
+          </w:p>
+        </w:tc>
+        <w:tc>
+          <w:tcPr>
+            <w:tcW w:w="947" w:type="dxa"/>
+            <w:noWrap/>
+            <w:hideMark/>
+          </w:tcPr>
+          <w:p>
+            <w:r>
+              <w:t>0.02</w:t>
+            </w:r>
+          </w:p>
+        </w:tc>
+      </w:tr>
+      <w:tr>
+        <w:trPr>
+          <w:trHeight w:val="288"/>
+        </w:trPr>
+        <w:tc>
+          <w:tcPr>
+            <w:tcW w:w="3145" w:type="dxa"/>
+            <w:noWrap/>
+            <w:hideMark/>
+          </w:tcPr>
+          <w:p>
+            <w:pPr>
+              <w:rPr>
+                <w:i/>
+                <w:iCs/>
+              </w:rPr>
+            </w:pPr>
+            <w:r>
+              <w:rPr>
+                <w:i/>
+                <w:iCs/>
+              </w:rPr>
+              <w:t>Industrials</w:t>
+            </w:r>
+          </w:p>
+        </w:tc>
+        <w:tc>
+          <w:tcPr>
+            <w:tcW w:w="1080" w:type="dxa"/>
+            <w:noWrap/>
+            <w:hideMark/>
+          </w:tcPr>
+          <w:p>
+            <w:r>
+              <w:t>0.02</w:t>
+            </w:r>
+          </w:p>
+        </w:tc>
+        <w:tc>
+          <w:tcPr>
+            <w:tcW w:w="1080" w:type="dxa"/>
+            <w:noWrap/>
+            <w:hideMark/>
+          </w:tcPr>
+          <w:p>
+            <w:r>
+              <w:t>0.06</w:t>
+            </w:r>
+          </w:p>
+        </w:tc>
+        <w:tc>
+          <w:tcPr>
+            <w:tcW w:w="947" w:type="dxa"/>
+            <w:noWrap/>
+            <w:hideMark/>
+          </w:tcPr>
+          <w:p>
+            <w:r>
+              <w:t>0.04</w:t>
+            </w:r>
+          </w:p>
+        </w:tc>
+      </w:tr>
+      <w:tr>
+        <w:trPr>
+          <w:trHeight w:val="288"/>
+        </w:trPr>
+        <w:tc>
+          <w:tcPr>
+            <w:tcW w:w="3145" w:type="dxa"/>
+            <w:noWrap/>
+            <w:hideMark/>
+          </w:tcPr>
+          <w:p>
+            <w:pPr>
+              <w:rPr>
+                <w:i/>
+                <w:iCs/>
+              </w:rPr>
+            </w:pPr>
+            <w:r>
+              <w:rPr>
+                <w:i/>
+                <w:iCs/>
+              </w:rPr>
+              <w:t>Consumer Staples</w:t>
+            </w:r>
+          </w:p>
+        </w:tc>
+        <w:tc>
+          <w:tcPr>
+            <w:tcW w:w="1080" w:type="dxa"/>
+            <w:noWrap/>
+            <w:hideMark/>
+          </w:tcPr>
+          <w:p>
+            <w:r>
+              <w:t>0.03</w:t>
+            </w:r>
+          </w:p>
+        </w:tc>
+        <w:tc>
+          <w:tcPr>
+            <w:tcW w:w="1080" w:type="dxa"/>
+            <w:noWrap/>
+            <w:hideMark/>
+          </w:tcPr>
+          <w:p>
+            <w:r>
+              <w:t>0.1</w:t>
+            </w:r>
+          </w:p>
+        </w:tc>
+        <w:tc>
+          <w:tcPr>
+            <w:tcW w:w="947" w:type="dxa"/>
+            <w:noWrap/>
+            <w:hideMark/>
+          </w:tcPr>
+          <w:p>
+            <w:r>
+              <w:t>0.07</w:t>
+            </w:r>
+          </w:p>
+        </w:tc>
+      </w:tr>
+    </w:tbl>
+    <w:p/>
+    <w:p>
+      <w:r>
+        <w:t xml:space="preserve">We see that Cluster 0 seems to include a greater proportion of white collar industries (e.g. Financials, IT) while Cluster 1 seems to hold a greater proportion of blue collar industries (e.g. Industrials, Materials). This was exciting to see, as it provided some proof that despite the </w:t>
+      </w:r>
+      <w:r>
+        <w:t>absence</w:t>
+      </w:r>
+      <w:r>
+        <w:t xml:space="preserve"> of labels in the fitting process, the K-Means algorithm was able to split the data up in a way that was understandable to humans.</w:t>
+      </w:r>
+    </w:p>
+    <w:p>
+      <w:r>
+        <w:t>We see similar results from the wine classification K-Means clusters by reviewing which qualities are present in which clusters. Four clusters may have seemed overkill for a dataset with only three possible labels, but there is still a trend in the more prevalent labels of each cluster.</w:t>
+      </w:r>
+    </w:p>
+    <w:tbl>
+      <w:tblPr>
+        <w:tblStyle w:val="TableGrid"/>
+        <w:tblW w:w="0" w:type="auto"/>
+        <w:tblLook w:val="04A0" w:firstRow="1" w:lastRow="0" w:firstColumn="1" w:lastColumn="0" w:noHBand="0" w:noVBand="1"/>
+      </w:tblPr>
+      <w:tblGrid>
+        <w:gridCol w:w="1615"/>
+        <w:gridCol w:w="1080"/>
+        <w:gridCol w:w="1080"/>
+        <w:gridCol w:w="1080"/>
+        <w:gridCol w:w="1170"/>
+      </w:tblGrid>
+      <w:tr>
+        <w:trPr>
+          <w:trHeight w:val="288"/>
+        </w:trPr>
+        <w:tc>
+          <w:tcPr>
+            <w:tcW w:w="1615" w:type="dxa"/>
+            <w:noWrap/>
+            <w:hideMark/>
+          </w:tcPr>
+          <w:p>
+            <w:pPr>
+              <w:rPr>
+                <w:b/>
+                <w:bCs/>
+              </w:rPr>
+            </w:pPr>
+            <w:r>
+              <w:rPr>
+                <w:b/>
+                <w:bCs/>
+              </w:rPr>
+              <w:t>Wine Quality</w:t>
+            </w:r>
+          </w:p>
+        </w:tc>
+        <w:tc>
+          <w:tcPr>
+            <w:tcW w:w="1080" w:type="dxa"/>
+            <w:noWrap/>
+            <w:hideMark/>
+          </w:tcPr>
+          <w:p>
+            <w:pPr>
+              <w:rPr>
+                <w:b/>
+                <w:bCs/>
+              </w:rPr>
+            </w:pPr>
+            <w:r>
+              <w:rPr>
+                <w:b/>
+                <w:bCs/>
+              </w:rPr>
+              <w:t>Cluster 0</w:t>
+            </w:r>
+          </w:p>
+        </w:tc>
+        <w:tc>
+          <w:tcPr>
+            <w:tcW w:w="1080" w:type="dxa"/>
+            <w:noWrap/>
+            <w:hideMark/>
+          </w:tcPr>
+          <w:p>
+            <w:pPr>
+              <w:rPr>
+                <w:b/>
+                <w:bCs/>
+              </w:rPr>
+            </w:pPr>
+            <w:r>
+              <w:rPr>
+                <w:b/>
+                <w:bCs/>
+              </w:rPr>
+              <w:t>Cluster 1</w:t>
+            </w:r>
+          </w:p>
+        </w:tc>
+        <w:tc>
+          <w:tcPr>
+            <w:tcW w:w="1080" w:type="dxa"/>
+            <w:noWrap/>
+            <w:hideMark/>
+          </w:tcPr>
+          <w:p>
+            <w:pPr>
+              <w:rPr>
+                <w:b/>
+                <w:bCs/>
+              </w:rPr>
+            </w:pPr>
+            <w:r>
+              <w:rPr>
+                <w:b/>
+                <w:bCs/>
+              </w:rPr>
+              <w:t>Cluster 2</w:t>
+            </w:r>
+          </w:p>
+        </w:tc>
+        <w:tc>
+          <w:tcPr>
+            <w:tcW w:w="1170" w:type="dxa"/>
+            <w:noWrap/>
+            <w:hideMark/>
+          </w:tcPr>
+          <w:p>
+            <w:pPr>
+              <w:rPr>
+                <w:b/>
+                <w:bCs/>
+              </w:rPr>
+            </w:pPr>
+            <w:r>
+              <w:rPr>
+                <w:b/>
+                <w:bCs/>
+              </w:rPr>
+              <w:t>Cluster 3</w:t>
+            </w:r>
+          </w:p>
+        </w:tc>
+      </w:tr>
+      <w:tr>
+        <w:trPr>
+          <w:trHeight w:val="288"/>
+        </w:trPr>
+        <w:tc>
+          <w:tcPr>
+            <w:tcW w:w="1615" w:type="dxa"/>
+            <w:noWrap/>
+            <w:hideMark/>
+          </w:tcPr>
+          <w:p>
+            <w:pPr>
+              <w:rPr>
+                <w:i/>
+                <w:iCs/>
+              </w:rPr>
+            </w:pPr>
+            <w:r>
+              <w:rPr>
+                <w:i/>
+                <w:iCs/>
+              </w:rPr>
+              <w:t>Low</w:t>
+            </w:r>
+          </w:p>
+        </w:tc>
+        <w:tc>
+          <w:tcPr>
+            <w:tcW w:w="1080" w:type="dxa"/>
+            <w:noWrap/>
+            <w:hideMark/>
+          </w:tcPr>
+          <w:p>
+            <w:r>
+              <w:t>0.33</w:t>
+            </w:r>
+          </w:p>
+        </w:tc>
+        <w:tc>
+          <w:tcPr>
+            <w:tcW w:w="1080" w:type="dxa"/>
+            <w:noWrap/>
+            <w:hideMark/>
+          </w:tcPr>
+          <w:p>
+            <w:r>
+              <w:t>0.28</w:t>
+            </w:r>
+          </w:p>
+        </w:tc>
+        <w:tc>
+          <w:tcPr>
+            <w:tcW w:w="1080" w:type="dxa"/>
+            <w:noWrap/>
+            <w:hideMark/>
+          </w:tcPr>
+          <w:p>
+            <w:r>
+              <w:t>0.42</w:t>
+            </w:r>
+          </w:p>
+        </w:tc>
+        <w:tc>
+          <w:tcPr>
+            <w:tcW w:w="1170" w:type="dxa"/>
+            <w:noWrap/>
+            <w:hideMark/>
+          </w:tcPr>
+          <w:p>
+            <w:r>
+              <w:t>0.5</w:t>
+            </w:r>
+          </w:p>
+        </w:tc>
+      </w:tr>
+      <w:tr>
+        <w:trPr>
+          <w:trHeight w:val="288"/>
+        </w:trPr>
+        <w:tc>
+          <w:tcPr>
+            <w:tcW w:w="1615" w:type="dxa"/>
+            <w:noWrap/>
+            <w:hideMark/>
+          </w:tcPr>
+          <w:p>
+            <w:pPr>
+              <w:rPr>
+                <w:i/>
+                <w:iCs/>
+              </w:rPr>
+            </w:pPr>
+            <w:r>
+              <w:rPr>
+                <w:i/>
+                <w:iCs/>
+              </w:rPr>
+              <w:t>Medium</w:t>
+            </w:r>
+          </w:p>
+        </w:tc>
+        <w:tc>
+          <w:tcPr>
+            <w:tcW w:w="1080" w:type="dxa"/>
+            <w:noWrap/>
+            <w:hideMark/>
+          </w:tcPr>
+          <w:p>
+            <w:r>
+              <w:t>0.43</w:t>
+            </w:r>
+          </w:p>
+        </w:tc>
+        <w:tc>
+          <w:tcPr>
+            <w:tcW w:w="1080" w:type="dxa"/>
+            <w:noWrap/>
+            <w:hideMark/>
+          </w:tcPr>
+          <w:p>
+            <w:r>
+              <w:t>0.46</w:t>
+            </w:r>
+          </w:p>
+        </w:tc>
+        <w:tc>
+          <w:tcPr>
+            <w:tcW w:w="1080" w:type="dxa"/>
+            <w:noWrap/>
+            <w:hideMark/>
+          </w:tcPr>
+          <w:p>
+            <w:r>
+              <w:t>0.42</w:t>
+            </w:r>
+          </w:p>
+        </w:tc>
+        <w:tc>
+          <w:tcPr>
+            <w:tcW w:w="1170" w:type="dxa"/>
+            <w:noWrap/>
+            <w:hideMark/>
+          </w:tcPr>
+          <w:p>
+            <w:r>
+              <w:t>0.42</w:t>
+            </w:r>
+          </w:p>
+        </w:tc>
+      </w:tr>
+      <w:tr>
+        <w:trPr>
+          <w:trHeight w:val="288"/>
+        </w:trPr>
+        <w:tc>
+          <w:tcPr>
+            <w:tcW w:w="1615" w:type="dxa"/>
+            <w:noWrap/>
+            <w:hideMark/>
+          </w:tcPr>
+          <w:p>
+            <w:pPr>
+              <w:rPr>
+                <w:i/>
+                <w:iCs/>
+              </w:rPr>
+            </w:pPr>
+            <w:r>
+              <w:rPr>
+                <w:i/>
+                <w:iCs/>
+              </w:rPr>
+              <w:t>High</w:t>
+            </w:r>
+          </w:p>
+        </w:tc>
+        <w:tc>
+          <w:tcPr>
+            <w:tcW w:w="1080" w:type="dxa"/>
+            <w:noWrap/>
+            <w:hideMark/>
+          </w:tcPr>
+          <w:p>
+            <w:r>
+              <w:t>0.24</w:t>
+            </w:r>
+          </w:p>
+        </w:tc>
+        <w:tc>
+          <w:tcPr>
+            <w:tcW w:w="1080" w:type="dxa"/>
+            <w:noWrap/>
+            <w:hideMark/>
+          </w:tcPr>
+          <w:p>
+            <w:r>
+              <w:t>0.25</w:t>
+            </w:r>
+          </w:p>
+        </w:tc>
+        <w:tc>
+          <w:tcPr>
+            <w:tcW w:w="1080" w:type="dxa"/>
+            <w:noWrap/>
+            <w:hideMark/>
+          </w:tcPr>
+          <w:p>
+            <w:r>
+              <w:t>0.15</w:t>
+            </w:r>
+          </w:p>
+        </w:tc>
+        <w:tc>
+          <w:tcPr>
+            <w:tcW w:w="1170" w:type="dxa"/>
+            <w:noWrap/>
+            <w:hideMark/>
+          </w:tcPr>
+          <w:p>
+            <w:r>
+              <w:t>0.08</w:t>
+            </w:r>
+          </w:p>
+        </w:tc>
+      </w:tr>
+    </w:tbl>
+    <w:p/>
+    <w:p>
+      <w:r>
+        <w:t xml:space="preserve">Although it struggled with the medium quality wine, the clusters are able to </w:t>
+      </w:r>
+      <w:r>
+        <w:t>find some separation between</w:t>
+      </w:r>
+      <w:r>
+        <w:t xml:space="preserve"> the </w:t>
+      </w:r>
+      <w:proofErr w:type="gramStart"/>
+      <w:r>
+        <w:t>low and high quality</w:t>
+      </w:r>
+      <w:proofErr w:type="gramEnd"/>
+      <w:r>
+        <w:t xml:space="preserve"> items</w:t>
+      </w:r>
+      <w:r>
+        <w:t>.</w:t>
+      </w:r>
+    </w:p>
+    <w:p>
+      <w:pPr>
+        <w:pStyle w:val="Heading3"/>
+      </w:pPr>
+      <w:r>
+        <w:t>Expectation-Maximization</w:t>
+      </w:r>
+    </w:p>
+    <w:p>
+      <w:r>
+        <w:t>Not unlike K-Means, The E-M algorithm did suggest that 2 clusters were optimal for the business classification data, though it did not produce as interpretable trends in the corresponding labels. The only rationale I can think of to justify this result is the fact that the algorithm</w:t>
+      </w:r>
+      <w:r>
+        <w:t xml:space="preserve"> is more equipped to deal with ambiguity through its emphasis on probability of belonging to a particular Gaussian process, and hence there are more data points that the algorithm estimates could truly go either way.</w:t>
+      </w:r>
+    </w:p>
+    <w:tbl>
+      <w:tblPr>
+        <w:tblStyle w:val="TableGrid"/>
+        <w:tblW w:w="0" w:type="auto"/>
+        <w:tblLook w:val="04A0" w:firstRow="1" w:lastRow="0" w:firstColumn="1" w:lastColumn="0" w:noHBand="0" w:noVBand="1"/>
+      </w:tblPr>
+      <w:tblGrid>
+        <w:gridCol w:w="3280"/>
+        <w:gridCol w:w="1320"/>
+        <w:gridCol w:w="1320"/>
+        <w:gridCol w:w="1320"/>
+      </w:tblGrid>
+      <w:tr>
+        <w:trPr>
+          <w:trHeight w:val="288"/>
+        </w:trPr>
+        <w:tc>
+          <w:tcPr>
+            <w:tcW w:w="3280" w:type="dxa"/>
+            <w:noWrap/>
+            <w:hideMark/>
+          </w:tcPr>
+          <w:p>
+            <w:pPr>
+              <w:rPr>
+                <w:b/>
+                <w:bCs/>
+              </w:rPr>
+            </w:pPr>
+            <w:r>
+              <w:rPr>
+                <w:b/>
+                <w:bCs/>
+              </w:rPr>
+              <w:t>Industry Group</w:t>
+            </w:r>
+          </w:p>
+        </w:tc>
+        <w:tc>
+          <w:tcPr>
+            <w:tcW w:w="1320" w:type="dxa"/>
+            <w:noWrap/>
+            <w:hideMark/>
+          </w:tcPr>
+          <w:p>
+            <w:pPr>
+              <w:rPr>
+                <w:b/>
+                <w:bCs/>
+              </w:rPr>
+            </w:pPr>
+            <w:r>
+              <w:rPr>
+                <w:b/>
+                <w:bCs/>
+              </w:rPr>
+              <w:t>Cluster 0</w:t>
+            </w:r>
+          </w:p>
+        </w:tc>
+        <w:tc>
+          <w:tcPr>
+            <w:tcW w:w="1320" w:type="dxa"/>
+            <w:noWrap/>
+            <w:hideMark/>
+          </w:tcPr>
+          <w:p>
+            <w:pPr>
+              <w:rPr>
+                <w:b/>
+                <w:bCs/>
+              </w:rPr>
+            </w:pPr>
+            <w:r>
+              <w:rPr>
+                <w:b/>
+                <w:bCs/>
+              </w:rPr>
+              <w:t>Cluster 1</w:t>
+            </w:r>
+          </w:p>
+        </w:tc>
+        <w:tc>
+          <w:tcPr>
+            <w:tcW w:w="1320" w:type="dxa"/>
+            <w:noWrap/>
+            <w:hideMark/>
+          </w:tcPr>
+          <w:p>
+            <w:pPr>
+              <w:rPr>
+                <w:b/>
+                <w:bCs/>
+              </w:rPr>
+            </w:pPr>
+            <w:r>
+              <w:rPr>
+                <w:b/>
+                <w:bCs/>
+              </w:rPr>
+              <w:t>Difference</w:t>
+            </w:r>
+          </w:p>
+        </w:tc>
+      </w:tr>
+      <w:tr>
+        <w:trPr>
+          <w:trHeight w:val="288"/>
+        </w:trPr>
+        <w:tc>
+          <w:tcPr>
+            <w:tcW w:w="3280" w:type="dxa"/>
+            <w:noWrap/>
+            <w:hideMark/>
+          </w:tcPr>
+          <w:p>
+            <w:pPr>
+              <w:rPr>
+                <w:i/>
+                <w:iCs/>
+              </w:rPr>
+            </w:pPr>
+            <w:r>
+              <w:rPr>
+                <w:i/>
+                <w:iCs/>
+              </w:rPr>
+              <w:t>Information Technology</w:t>
+            </w:r>
+          </w:p>
+        </w:tc>
+        <w:tc>
+          <w:tcPr>
+            <w:tcW w:w="1320" w:type="dxa"/>
+            <w:noWrap/>
+            <w:hideMark/>
+          </w:tcPr>
+          <w:p>
+            <w:r>
+              <w:t>0.22</w:t>
+            </w:r>
+          </w:p>
+        </w:tc>
+        <w:tc>
+          <w:tcPr>
+            <w:tcW w:w="1320" w:type="dxa"/>
+            <w:noWrap/>
+            <w:hideMark/>
+          </w:tcPr>
+          <w:p>
+            <w:r>
+              <w:t>0.08</w:t>
+            </w:r>
+          </w:p>
+        </w:tc>
+        <w:tc>
+          <w:tcPr>
+            <w:tcW w:w="1320" w:type="dxa"/>
+            <w:noWrap/>
+            <w:hideMark/>
+          </w:tcPr>
+          <w:p>
+            <w:r>
+              <w:t>-0.14</w:t>
+            </w:r>
+          </w:p>
+        </w:tc>
+      </w:tr>
+      <w:tr>
+        <w:trPr>
+          <w:trHeight w:val="288"/>
+        </w:trPr>
+        <w:tc>
+          <w:tcPr>
+            <w:tcW w:w="3280" w:type="dxa"/>
+            <w:noWrap/>
+            <w:hideMark/>
+          </w:tcPr>
+          <w:p>
+            <w:pPr>
+              <w:rPr>
+                <w:i/>
+                <w:iCs/>
+              </w:rPr>
+            </w:pPr>
+            <w:r>
+              <w:rPr>
+                <w:i/>
+                <w:iCs/>
+              </w:rPr>
+              <w:t>Media, Marketing &amp; Sales</w:t>
+            </w:r>
+          </w:p>
+        </w:tc>
+        <w:tc>
+          <w:tcPr>
+            <w:tcW w:w="1320" w:type="dxa"/>
+            <w:noWrap/>
+            <w:hideMark/>
+          </w:tcPr>
+          <w:p>
+            <w:r>
+              <w:t>0.19</w:t>
+            </w:r>
+          </w:p>
+        </w:tc>
+        <w:tc>
+          <w:tcPr>
+            <w:tcW w:w="1320" w:type="dxa"/>
+            <w:noWrap/>
+            <w:hideMark/>
+          </w:tcPr>
+          <w:p>
+            <w:r>
+              <w:t>0.09</w:t>
+            </w:r>
+          </w:p>
+        </w:tc>
+        <w:tc>
+          <w:tcPr>
+            <w:tcW w:w="1320" w:type="dxa"/>
+            <w:noWrap/>
+            <w:hideMark/>
+          </w:tcPr>
+          <w:p>
+            <w:r>
+              <w:t>-0.1</w:t>
+            </w:r>
+          </w:p>
+        </w:tc>
+      </w:tr>
+      <w:tr>
+        <w:trPr>
+          <w:trHeight w:val="288"/>
+        </w:trPr>
+        <w:tc>
+          <w:tcPr>
+            <w:tcW w:w="3280" w:type="dxa"/>
+            <w:noWrap/>
+            <w:hideMark/>
+          </w:tcPr>
+          <w:p>
+            <w:pPr>
+              <w:rPr>
+                <w:i/>
+                <w:iCs/>
+              </w:rPr>
+            </w:pPr>
+            <w:r>
+              <w:rPr>
+                <w:i/>
+                <w:iCs/>
+              </w:rPr>
+              <w:t>Energy &amp; Utilities</w:t>
+            </w:r>
+          </w:p>
+        </w:tc>
+        <w:tc>
+          <w:tcPr>
+            <w:tcW w:w="1320" w:type="dxa"/>
+            <w:noWrap/>
+            <w:hideMark/>
+          </w:tcPr>
+          <w:p>
+            <w:r>
+              <w:t>0.09</w:t>
+            </w:r>
+          </w:p>
+        </w:tc>
+        <w:tc>
+          <w:tcPr>
+            <w:tcW w:w="1320" w:type="dxa"/>
+            <w:noWrap/>
+            <w:hideMark/>
+          </w:tcPr>
+          <w:p>
+            <w:r>
+              <w:t>0.08</w:t>
+            </w:r>
+          </w:p>
+        </w:tc>
+        <w:tc>
+          <w:tcPr>
+            <w:tcW w:w="1320" w:type="dxa"/>
+            <w:noWrap/>
+            <w:hideMark/>
+          </w:tcPr>
+          <w:p>
+            <w:r>
+              <w:t>-0.01</w:t>
+            </w:r>
+          </w:p>
+        </w:tc>
+      </w:tr>
+      <w:tr>
+        <w:trPr>
+          <w:trHeight w:val="288"/>
+        </w:trPr>
+        <w:tc>
+          <w:tcPr>
+            <w:tcW w:w="3280" w:type="dxa"/>
+            <w:noWrap/>
+            <w:hideMark/>
+          </w:tcPr>
+          <w:p>
+            <w:pPr>
+              <w:rPr>
+                <w:i/>
+                <w:iCs/>
+              </w:rPr>
+            </w:pPr>
+            <w:r>
+              <w:rPr>
+                <w:i/>
+                <w:iCs/>
+              </w:rPr>
+              <w:t>Consumer Discretionary</w:t>
+            </w:r>
+          </w:p>
+        </w:tc>
+        <w:tc>
+          <w:tcPr>
+            <w:tcW w:w="1320" w:type="dxa"/>
+            <w:noWrap/>
+            <w:hideMark/>
+          </w:tcPr>
+          <w:p>
+            <w:r>
+              <w:t>0.03</w:t>
+            </w:r>
+          </w:p>
+        </w:tc>
+        <w:tc>
+          <w:tcPr>
+            <w:tcW w:w="1320" w:type="dxa"/>
+            <w:noWrap/>
+            <w:hideMark/>
+          </w:tcPr>
+          <w:p>
+            <w:r>
+              <w:t>0.04</w:t>
+            </w:r>
+          </w:p>
+        </w:tc>
+        <w:tc>
+          <w:tcPr>
+            <w:tcW w:w="1320" w:type="dxa"/>
+            <w:noWrap/>
+            <w:hideMark/>
+          </w:tcPr>
+          <w:p>
+            <w:r>
+              <w:t>0.01</w:t>
+            </w:r>
+          </w:p>
+        </w:tc>
+      </w:tr>
+      <w:tr>
+        <w:trPr>
+          <w:trHeight w:val="288"/>
+        </w:trPr>
+        <w:tc>
+          <w:tcPr>
+            <w:tcW w:w="3280" w:type="dxa"/>
+            <w:noWrap/>
+            <w:hideMark/>
+          </w:tcPr>
+          <w:p>
+            <w:pPr>
+              <w:rPr>
+                <w:i/>
+                <w:iCs/>
+              </w:rPr>
+            </w:pPr>
+            <w:r>
+              <w:rPr>
+                <w:i/>
+                <w:iCs/>
+              </w:rPr>
+              <w:t>Materials</w:t>
+            </w:r>
+          </w:p>
+        </w:tc>
+        <w:tc>
+          <w:tcPr>
+            <w:tcW w:w="1320" w:type="dxa"/>
+            <w:noWrap/>
+            <w:hideMark/>
+          </w:tcPr>
+          <w:p>
+            <w:r>
+              <w:t>0.03</w:t>
+            </w:r>
+          </w:p>
+        </w:tc>
+        <w:tc>
+          <w:tcPr>
+            <w:tcW w:w="1320" w:type="dxa"/>
+            <w:noWrap/>
+            <w:hideMark/>
+          </w:tcPr>
+          <w:p>
+            <w:r>
+              <w:t>0.04</w:t>
+            </w:r>
+          </w:p>
+        </w:tc>
+        <w:tc>
+          <w:tcPr>
+            <w:tcW w:w="1320" w:type="dxa"/>
+            <w:noWrap/>
+            <w:hideMark/>
+          </w:tcPr>
+          <w:p>
+            <w:r>
+              <w:t>0.01</w:t>
+            </w:r>
+          </w:p>
+        </w:tc>
+      </w:tr>
+      <w:tr>
+        <w:trPr>
+          <w:trHeight w:val="288"/>
+        </w:trPr>
+        <w:tc>
+          <w:tcPr>
+            <w:tcW w:w="3280" w:type="dxa"/>
+            <w:noWrap/>
+            <w:hideMark/>
+          </w:tcPr>
+          <w:p>
+            <w:pPr>
+              <w:rPr>
+                <w:i/>
+                <w:iCs/>
+              </w:rPr>
+            </w:pPr>
+            <w:r>
+              <w:rPr>
+                <w:i/>
+                <w:iCs/>
+              </w:rPr>
+              <w:t>Consumer Staples</w:t>
+            </w:r>
+          </w:p>
+        </w:tc>
+        <w:tc>
+          <w:tcPr>
+            <w:tcW w:w="1320" w:type="dxa"/>
+            <w:noWrap/>
+            <w:hideMark/>
+          </w:tcPr>
+          <w:p>
+            <w:r>
+              <w:t>0.06</w:t>
+            </w:r>
+          </w:p>
+        </w:tc>
+        <w:tc>
+          <w:tcPr>
+            <w:tcW w:w="1320" w:type="dxa"/>
+            <w:noWrap/>
+            <w:hideMark/>
+          </w:tcPr>
+          <w:p>
+            <w:r>
+              <w:t>0.07</w:t>
+            </w:r>
+          </w:p>
+        </w:tc>
+        <w:tc>
+          <w:tcPr>
+            <w:tcW w:w="1320" w:type="dxa"/>
+            <w:noWrap/>
+            <w:hideMark/>
+          </w:tcPr>
+          <w:p>
+            <w:r>
+              <w:t>0.01</w:t>
+            </w:r>
+          </w:p>
+        </w:tc>
+      </w:tr>
+      <w:tr>
+        <w:trPr>
+          <w:trHeight w:val="288"/>
+        </w:trPr>
+        <w:tc>
+          <w:tcPr>
+            <w:tcW w:w="3280" w:type="dxa"/>
+            <w:noWrap/>
+            <w:hideMark/>
+          </w:tcPr>
+          <w:p>
+            <w:pPr>
+              <w:rPr>
+                <w:i/>
+                <w:iCs/>
+              </w:rPr>
+            </w:pPr>
+            <w:r>
+              <w:rPr>
+                <w:i/>
+                <w:iCs/>
+              </w:rPr>
+              <w:t>Commercial Services &amp; Supplies</w:t>
+            </w:r>
+          </w:p>
+        </w:tc>
+        <w:tc>
+          <w:tcPr>
+            <w:tcW w:w="1320" w:type="dxa"/>
+            <w:noWrap/>
+            <w:hideMark/>
+          </w:tcPr>
+          <w:p>
+            <w:r>
+              <w:t>0.07</w:t>
+            </w:r>
+          </w:p>
+        </w:tc>
+        <w:tc>
+          <w:tcPr>
+            <w:tcW w:w="1320" w:type="dxa"/>
+            <w:noWrap/>
+            <w:hideMark/>
+          </w:tcPr>
+          <w:p>
+            <w:r>
+              <w:t>0.09</w:t>
+            </w:r>
+          </w:p>
+        </w:tc>
+        <w:tc>
+          <w:tcPr>
+            <w:tcW w:w="1320" w:type="dxa"/>
+            <w:noWrap/>
+            <w:hideMark/>
+          </w:tcPr>
+          <w:p>
+            <w:r>
+              <w:t>0.02</w:t>
+            </w:r>
+          </w:p>
+        </w:tc>
+      </w:tr>
+      <w:tr>
+        <w:trPr>
+          <w:trHeight w:val="288"/>
+        </w:trPr>
+        <w:tc>
+          <w:tcPr>
+            <w:tcW w:w="3280" w:type="dxa"/>
+            <w:noWrap/>
+            <w:hideMark/>
+          </w:tcPr>
+          <w:p>
+            <w:pPr>
+              <w:rPr>
+                <w:i/>
+                <w:iCs/>
+              </w:rPr>
+            </w:pPr>
+            <w:r>
+              <w:rPr>
+                <w:i/>
+                <w:iCs/>
+              </w:rPr>
+              <w:t>Corporate Services</w:t>
+            </w:r>
+          </w:p>
+        </w:tc>
+        <w:tc>
+          <w:tcPr>
+            <w:tcW w:w="1320" w:type="dxa"/>
+            <w:noWrap/>
+            <w:hideMark/>
+          </w:tcPr>
+          <w:p>
+            <w:r>
+              <w:t>0.07</w:t>
+            </w:r>
+          </w:p>
+        </w:tc>
+        <w:tc>
+          <w:tcPr>
+            <w:tcW w:w="1320" w:type="dxa"/>
+            <w:noWrap/>
+            <w:hideMark/>
+          </w:tcPr>
+          <w:p>
+            <w:r>
+              <w:t>0.09</w:t>
+            </w:r>
+          </w:p>
+        </w:tc>
+        <w:tc>
+          <w:tcPr>
+            <w:tcW w:w="1320" w:type="dxa"/>
+            <w:noWrap/>
+            <w:hideMark/>
+          </w:tcPr>
+          <w:p>
+            <w:r>
+              <w:t>0.02</w:t>
+            </w:r>
+          </w:p>
+        </w:tc>
+      </w:tr>
+      <w:tr>
+        <w:trPr>
+          <w:trHeight w:val="288"/>
+        </w:trPr>
+        <w:tc>
+          <w:tcPr>
+            <w:tcW w:w="3280" w:type="dxa"/>
+            <w:noWrap/>
+            <w:hideMark/>
+          </w:tcPr>
+          <w:p>
+            <w:pPr>
+              <w:rPr>
+                <w:i/>
+                <w:iCs/>
+              </w:rPr>
+            </w:pPr>
+            <w:r>
+              <w:rPr>
+                <w:i/>
+                <w:iCs/>
+              </w:rPr>
+              <w:t>Transportation &amp; Logistics</w:t>
+            </w:r>
+          </w:p>
+        </w:tc>
+        <w:tc>
+          <w:tcPr>
+            <w:tcW w:w="1320" w:type="dxa"/>
+            <w:noWrap/>
+            <w:hideMark/>
+          </w:tcPr>
+          <w:p>
+            <w:r>
+              <w:t>0.07</w:t>
+            </w:r>
+          </w:p>
+        </w:tc>
+        <w:tc>
+          <w:tcPr>
+            <w:tcW w:w="1320" w:type="dxa"/>
+            <w:noWrap/>
+            <w:hideMark/>
+          </w:tcPr>
+          <w:p>
+            <w:r>
+              <w:t>0.09</w:t>
+            </w:r>
+          </w:p>
+        </w:tc>
+        <w:tc>
+          <w:tcPr>
+            <w:tcW w:w="1320" w:type="dxa"/>
+            <w:noWrap/>
+            <w:hideMark/>
+          </w:tcPr>
+          <w:p>
+            <w:r>
+              <w:t>0.02</w:t>
+            </w:r>
+          </w:p>
+        </w:tc>
+      </w:tr>
+      <w:tr>
+        <w:trPr>
+          <w:trHeight w:val="288"/>
+        </w:trPr>
+        <w:tc>
+          <w:tcPr>
+            <w:tcW w:w="3280" w:type="dxa"/>
+            <w:noWrap/>
+            <w:hideMark/>
+          </w:tcPr>
+          <w:p>
+            <w:pPr>
+              <w:rPr>
+                <w:i/>
+                <w:iCs/>
+              </w:rPr>
+            </w:pPr>
+            <w:r>
+              <w:rPr>
+                <w:i/>
+                <w:iCs/>
+              </w:rPr>
+              <w:t>Financials</w:t>
+            </w:r>
+          </w:p>
+        </w:tc>
+        <w:tc>
+          <w:tcPr>
+            <w:tcW w:w="1320" w:type="dxa"/>
+            <w:noWrap/>
+            <w:hideMark/>
+          </w:tcPr>
+          <w:p>
+            <w:r>
+              <w:t>0.06</w:t>
+            </w:r>
+          </w:p>
+        </w:tc>
+        <w:tc>
+          <w:tcPr>
+            <w:tcW w:w="1320" w:type="dxa"/>
+            <w:noWrap/>
+            <w:hideMark/>
+          </w:tcPr>
+          <w:p>
+            <w:r>
+              <w:t>0.09</w:t>
+            </w:r>
+          </w:p>
+        </w:tc>
+        <w:tc>
+          <w:tcPr>
+            <w:tcW w:w="1320" w:type="dxa"/>
+            <w:noWrap/>
+            <w:hideMark/>
+          </w:tcPr>
+          <w:p>
+            <w:r>
+              <w:t>0.03</w:t>
+            </w:r>
+          </w:p>
+        </w:tc>
+      </w:tr>
+      <w:tr>
+        <w:trPr>
+          <w:trHeight w:val="288"/>
+        </w:trPr>
+        <w:tc>
+          <w:tcPr>
+            <w:tcW w:w="3280" w:type="dxa"/>
+            <w:noWrap/>
+            <w:hideMark/>
+          </w:tcPr>
+          <w:p>
+            <w:pPr>
+              <w:rPr>
+                <w:i/>
+                <w:iCs/>
+              </w:rPr>
+            </w:pPr>
+            <w:r>
+              <w:rPr>
+                <w:i/>
+                <w:iCs/>
+              </w:rPr>
+              <w:t>Industrials</w:t>
+            </w:r>
+          </w:p>
+        </w:tc>
+        <w:tc>
+          <w:tcPr>
+            <w:tcW w:w="1320" w:type="dxa"/>
+            <w:noWrap/>
+            <w:hideMark/>
+          </w:tcPr>
+          <w:p>
+            <w:r>
+              <w:t>0.02</w:t>
+            </w:r>
+          </w:p>
+        </w:tc>
+        <w:tc>
+          <w:tcPr>
+            <w:tcW w:w="1320" w:type="dxa"/>
+            <w:noWrap/>
+            <w:hideMark/>
+          </w:tcPr>
+          <w:p>
+            <w:r>
+              <w:t>0.05</w:t>
+            </w:r>
+          </w:p>
+        </w:tc>
+        <w:tc>
+          <w:tcPr>
+            <w:tcW w:w="1320" w:type="dxa"/>
+            <w:noWrap/>
+            <w:hideMark/>
+          </w:tcPr>
+          <w:p>
+            <w:r>
+              <w:t>0.03</w:t>
+            </w:r>
+          </w:p>
+        </w:tc>
+      </w:tr>
+      <w:tr>
+        <w:trPr>
+          <w:trHeight w:val="288"/>
+        </w:trPr>
+        <w:tc>
+          <w:tcPr>
+            <w:tcW w:w="3280" w:type="dxa"/>
+            <w:noWrap/>
+            <w:hideMark/>
+          </w:tcPr>
+          <w:p>
+            <w:pPr>
+              <w:rPr>
+                <w:i/>
+                <w:iCs/>
+              </w:rPr>
+            </w:pPr>
+            <w:r>
+              <w:rPr>
+                <w:i/>
+                <w:iCs/>
+              </w:rPr>
+              <w:t>Healthcare</w:t>
+            </w:r>
+          </w:p>
+        </w:tc>
+        <w:tc>
+          <w:tcPr>
+            <w:tcW w:w="1320" w:type="dxa"/>
+            <w:noWrap/>
+            <w:hideMark/>
+          </w:tcPr>
+          <w:p>
+            <w:r>
+              <w:t>0.05</w:t>
+            </w:r>
+          </w:p>
+        </w:tc>
+        <w:tc>
+          <w:tcPr>
+            <w:tcW w:w="1320" w:type="dxa"/>
+            <w:noWrap/>
+            <w:hideMark/>
+          </w:tcPr>
+          <w:p>
+            <w:r>
+              <w:t>0.1</w:t>
+            </w:r>
+          </w:p>
+        </w:tc>
+        <w:tc>
+          <w:tcPr>
+            <w:tcW w:w="1320" w:type="dxa"/>
+            <w:noWrap/>
+            <w:hideMark/>
+          </w:tcPr>
+          <w:p>
+            <w:r>
+              <w:t>0.05</w:t>
+            </w:r>
+          </w:p>
+        </w:tc>
+      </w:tr>
+      <w:tr>
+        <w:trPr>
+          <w:trHeight w:val="288"/>
+        </w:trPr>
+        <w:tc>
+          <w:tcPr>
+            <w:tcW w:w="3280" w:type="dxa"/>
+            <w:noWrap/>
+            <w:hideMark/>
+          </w:tcPr>
+          <w:p>
+            <w:pPr>
+              <w:rPr>
+                <w:i/>
+                <w:iCs/>
+              </w:rPr>
+            </w:pPr>
+            <w:r>
+              <w:rPr>
+                <w:i/>
+                <w:iCs/>
+              </w:rPr>
+              <w:t>Professional Services</w:t>
+            </w:r>
+          </w:p>
+        </w:tc>
+        <w:tc>
+          <w:tcPr>
+            <w:tcW w:w="1320" w:type="dxa"/>
+            <w:noWrap/>
+            <w:hideMark/>
+          </w:tcPr>
+          <w:p>
+            <w:r>
+              <w:t>0.04</w:t>
+            </w:r>
+          </w:p>
+        </w:tc>
+        <w:tc>
+          <w:tcPr>
+            <w:tcW w:w="1320" w:type="dxa"/>
+            <w:noWrap/>
+            <w:hideMark/>
+          </w:tcPr>
+          <w:p>
+            <w:r>
+              <w:t>0.1</w:t>
+            </w:r>
+          </w:p>
+        </w:tc>
+        <w:tc>
+          <w:tcPr>
+            <w:tcW w:w="1320" w:type="dxa"/>
+            <w:noWrap/>
+            <w:hideMark/>
+          </w:tcPr>
+          <w:p>
+            <w:r>
+              <w:t>0.06</w:t>
+            </w:r>
+          </w:p>
+        </w:tc>
+      </w:tr>
+    </w:tbl>
+    <w:p/>
+    <w:p>
+      <w:r>
+        <w:lastRenderedPageBreak/>
+        <w:t xml:space="preserve">In contrast, the wine quality clusters show a more pronounced trend than the corresponding results of the K-Means algorithm. </w:t>
+      </w:r>
+    </w:p>
+    <w:tbl>
+      <w:tblPr>
+        <w:tblStyle w:val="TableGrid"/>
+        <w:tblW w:w="0" w:type="auto"/>
+        <w:tblLook w:val="04A0" w:firstRow="1" w:lastRow="0" w:firstColumn="1" w:lastColumn="0" w:noHBand="0" w:noVBand="1"/>
+      </w:tblPr>
+      <w:tblGrid>
+        <w:gridCol w:w="1525"/>
+        <w:gridCol w:w="1080"/>
+        <w:gridCol w:w="1080"/>
+        <w:gridCol w:w="1170"/>
+      </w:tblGrid>
+      <w:tr>
+        <w:trPr>
+          <w:trHeight w:val="288"/>
+        </w:trPr>
+        <w:tc>
+          <w:tcPr>
+            <w:tcW w:w="1525" w:type="dxa"/>
+            <w:noWrap/>
+            <w:hideMark/>
+          </w:tcPr>
+          <w:p>
+            <w:pPr>
+              <w:rPr>
+                <w:b/>
+                <w:bCs/>
+              </w:rPr>
+            </w:pPr>
+            <w:r>
+              <w:rPr>
+                <w:b/>
+                <w:bCs/>
+              </w:rPr>
+              <w:t>Wine Quality</w:t>
+            </w:r>
+          </w:p>
+        </w:tc>
+        <w:tc>
+          <w:tcPr>
+            <w:tcW w:w="1080" w:type="dxa"/>
+            <w:noWrap/>
+            <w:hideMark/>
+          </w:tcPr>
+          <w:p>
+            <w:pPr>
+              <w:rPr>
+                <w:b/>
+                <w:bCs/>
+              </w:rPr>
+            </w:pPr>
+            <w:r>
+              <w:rPr>
+                <w:b/>
+                <w:bCs/>
+              </w:rPr>
+              <w:t>Cluster 0</w:t>
+            </w:r>
+          </w:p>
+        </w:tc>
+        <w:tc>
+          <w:tcPr>
+            <w:tcW w:w="1080" w:type="dxa"/>
+            <w:noWrap/>
+            <w:hideMark/>
+          </w:tcPr>
+          <w:p>
+            <w:pPr>
+              <w:rPr>
+                <w:b/>
+                <w:bCs/>
+              </w:rPr>
+            </w:pPr>
+            <w:r>
+              <w:rPr>
+                <w:b/>
+                <w:bCs/>
+              </w:rPr>
+              <w:t>Cluster 1</w:t>
+            </w:r>
+          </w:p>
+        </w:tc>
+        <w:tc>
+          <w:tcPr>
+            <w:tcW w:w="1170" w:type="dxa"/>
+            <w:noWrap/>
+            <w:hideMark/>
+          </w:tcPr>
+          <w:p>
+            <w:pPr>
+              <w:rPr>
+                <w:b/>
+                <w:bCs/>
+              </w:rPr>
+            </w:pPr>
+            <w:r>
+              <w:rPr>
+                <w:b/>
+                <w:bCs/>
+              </w:rPr>
+              <w:t>Cluster 2</w:t>
+            </w:r>
+          </w:p>
+        </w:tc>
+      </w:tr>
+      <w:tr>
+        <w:trPr>
+          <w:trHeight w:val="288"/>
+        </w:trPr>
+        <w:tc>
+          <w:tcPr>
+            <w:tcW w:w="1525" w:type="dxa"/>
+            <w:noWrap/>
+            <w:hideMark/>
+          </w:tcPr>
+          <w:p>
+            <w:pPr>
+              <w:rPr>
+                <w:i/>
+                <w:iCs/>
+              </w:rPr>
+            </w:pPr>
+            <w:r>
+              <w:rPr>
+                <w:i/>
+                <w:iCs/>
+              </w:rPr>
+              <w:t>Low</w:t>
+            </w:r>
+          </w:p>
+        </w:tc>
+        <w:tc>
+          <w:tcPr>
+            <w:tcW w:w="1080" w:type="dxa"/>
+            <w:noWrap/>
+            <w:hideMark/>
+          </w:tcPr>
+          <w:p>
+            <w:r>
+              <w:t>0.62</w:t>
+            </w:r>
+          </w:p>
+        </w:tc>
+        <w:tc>
+          <w:tcPr>
+            <w:tcW w:w="1080" w:type="dxa"/>
+            <w:noWrap/>
+            <w:hideMark/>
+          </w:tcPr>
+          <w:p>
+            <w:r>
+              <w:t>0.47</w:t>
+            </w:r>
+          </w:p>
+        </w:tc>
+        <w:tc>
+          <w:tcPr>
+            <w:tcW w:w="1170" w:type="dxa"/>
+            <w:noWrap/>
+            <w:hideMark/>
+          </w:tcPr>
+          <w:p>
+            <w:r>
+              <w:t>0.27</w:t>
+            </w:r>
+          </w:p>
+        </w:tc>
+      </w:tr>
+      <w:tr>
+        <w:trPr>
+          <w:trHeight w:val="288"/>
+        </w:trPr>
+        <w:tc>
+          <w:tcPr>
+            <w:tcW w:w="1525" w:type="dxa"/>
+            <w:noWrap/>
+            <w:hideMark/>
+          </w:tcPr>
+          <w:p>
+            <w:pPr>
+              <w:rPr>
+                <w:i/>
+                <w:iCs/>
+              </w:rPr>
+            </w:pPr>
+            <w:r>
+              <w:rPr>
+                <w:i/>
+                <w:iCs/>
+              </w:rPr>
+              <w:t>Medium</w:t>
+            </w:r>
+          </w:p>
+        </w:tc>
+        <w:tc>
+          <w:tcPr>
+            <w:tcW w:w="1080" w:type="dxa"/>
+            <w:noWrap/>
+            <w:hideMark/>
+          </w:tcPr>
+          <w:p>
+            <w:r>
+              <w:t>0.36</w:t>
+            </w:r>
+          </w:p>
+        </w:tc>
+        <w:tc>
+          <w:tcPr>
+            <w:tcW w:w="1080" w:type="dxa"/>
+            <w:noWrap/>
+            <w:hideMark/>
+          </w:tcPr>
+          <w:p>
+            <w:r>
+              <w:t>0.39</w:t>
+            </w:r>
+          </w:p>
+        </w:tc>
+        <w:tc>
+          <w:tcPr>
+            <w:tcW w:w="1170" w:type="dxa"/>
+            <w:noWrap/>
+            <w:hideMark/>
+          </w:tcPr>
+          <w:p>
+            <w:r>
+              <w:t>0.47</w:t>
+            </w:r>
+          </w:p>
+        </w:tc>
+      </w:tr>
+      <w:tr>
+        <w:trPr>
+          <w:trHeight w:val="288"/>
+        </w:trPr>
+        <w:tc>
+          <w:tcPr>
+            <w:tcW w:w="1525" w:type="dxa"/>
+            <w:noWrap/>
+            <w:hideMark/>
+          </w:tcPr>
+          <w:p>
+            <w:pPr>
+              <w:rPr>
+                <w:i/>
+                <w:iCs/>
+              </w:rPr>
+            </w:pPr>
+            <w:r>
+              <w:rPr>
+                <w:i/>
+                <w:iCs/>
+              </w:rPr>
+              <w:t>High</w:t>
+            </w:r>
+          </w:p>
+        </w:tc>
+        <w:tc>
+          <w:tcPr>
+            <w:tcW w:w="1080" w:type="dxa"/>
+            <w:noWrap/>
+            <w:hideMark/>
+          </w:tcPr>
+          <w:p>
+            <w:r>
+              <w:t>0.03</w:t>
+            </w:r>
+          </w:p>
+        </w:tc>
+        <w:tc>
+          <w:tcPr>
+            <w:tcW w:w="1080" w:type="dxa"/>
+            <w:noWrap/>
+            <w:hideMark/>
+          </w:tcPr>
+          <w:p>
+            <w:r>
+              <w:t>0.14</w:t>
+            </w:r>
+          </w:p>
+        </w:tc>
+        <w:tc>
+          <w:tcPr>
+            <w:tcW w:w="1170" w:type="dxa"/>
+            <w:noWrap/>
+            <w:hideMark/>
+          </w:tcPr>
+          <w:p>
+            <w:r>
+              <w:t>0.26</w:t>
+            </w:r>
+          </w:p>
+        </w:tc>
+      </w:tr>
+    </w:tbl>
+    <w:p/>
+    <w:p>
+      <w:r>
+        <w:t>This could be due simply to the fact that we are using three clusters instead of four, and hence better matching the distribution of the various wine qualities.</w:t>
+      </w:r>
+    </w:p>
+    <w:p>
+      <w:pPr>
+        <w:pStyle w:val="Heading1"/>
+      </w:pPr>
+      <w:r>
+        <w:t>Step 2</w:t>
+      </w:r>
+    </w:p>
+    <w:p>
+      <w:r>
+        <w:t>We now shift focus to our dimensionality reduction techniques, including PCA, ICA, Random Projections, and Linear Discriminant Analysis.</w:t>
+      </w:r>
+    </w:p>
+    <w:p>
+      <w:pPr>
+        <w:pStyle w:val="Heading2"/>
+      </w:pPr>
+      <w:r>
+        <w:t>PCA</w:t>
+      </w:r>
+    </w:p>
+    <w:p>
+      <w:r>
+        <w:t>Given the width of the business classification dataset and the expected correlations between much of its features, I fully expected the PCA algorithm to dramatically reduce the number of columns and still explain a large portion of the variance of the columns. Strangely, this did not happen. Instead, the algorithm still needed to use just over 850 features to capture 95% of the variance within this dataset. A mere 15% reduction was certainly unexpected, which led me to believe that the columns were not nearly as correlated as I had suspected.</w:t>
+      </w:r>
+    </w:p>
+    <w:p>
+      <w:r>
+        <w:rPr>
+          <w:noProof/>
+        </w:rPr>
+        <w:drawing>
+          <wp:inline distT="0" distB="0" distL="0" distR="0" wp14:anchorId="272DDAE1" wp14:editId="0758261C">
+            <wp:extent cx="2150533" cy="1548324"/>
+            <wp:effectExtent l="0" t="0" r="2540" b="0"/>
+            <wp:docPr id="40" name="Picture 40" descr="Chart&#10;&#10;Description automatically generated"/>
+            <wp:cNvGraphicFramePr>
+              <a:graphicFrameLocks xmlns:a="http://schemas.openxmlformats.org/drawingml/2006/main" noChangeAspect="1"/>
+            </wp:cNvGraphicFramePr>
+            <a:graphic xmlns:a="http://schemas.openxmlformats.org/drawingml/2006/main">
+              <a:graphicData uri="http://schemas.openxmlformats.org/drawingml/2006/picture">
+                <pic:pic xmlns:pic="http://schemas.openxmlformats.org/drawingml/2006/picture">
+                  <pic:nvPicPr>
+                    <pic:cNvPr id="40" name="Picture 40" descr="Chart&#10;&#10;Description automatically generated"/>
+                    <pic:cNvPicPr>
+                      <a:picLocks noChangeAspect="1" noChangeArrowheads="1"/>
+                    </pic:cNvPicPr>
+                  </pic:nvPicPr>
+                  <pic:blipFill>
+                    <a:blip r:embed="rId10" cstate="print">
+                      <a:extLst>
+                        <a:ext uri="{28A0092B-C50C-407E-A947-70E740481C1C}">
+                          <a14:useLocalDpi xmlns:a14="http://schemas.microsoft.com/office/drawing/2010/main" val="0"/>
+                        </a:ext>
+                      </a:extLst>
+                    </a:blip>
+                    <a:srcRect/>
+                    <a:stretch>
+                      <a:fillRect/>
+                    </a:stretch>
+                  </pic:blipFill>
+                  <pic:spPr bwMode="auto">
+                    <a:xfrm>
+                      <a:off x="0" y="0"/>
+                      <a:ext cx="2175535" cy="1566325"/>
+                    </a:xfrm>
+                    <a:prstGeom prst="rect">
+                      <a:avLst/>
+                    </a:prstGeom>
+                    <a:noFill/>
+                    <a:ln>
+                      <a:noFill/>
+                    </a:ln>
+                  </pic:spPr>
+                </pic:pic>
+              </a:graphicData>
+            </a:graphic>
+          </wp:inline>
+        </w:drawing>
+      </w:r>
+    </w:p>
+    <w:p>
+      <w:r>
+        <w:t xml:space="preserve">This stands in contrast to the PCA algorithms performance on the wine dataset, on which it was able to capture a substantial amount of variance (defined as being over 95%) with only 3 components. </w:t>
+      </w:r>
+    </w:p>
+    <w:p>
+      <w:r>
+        <w:rPr>
+          <w:noProof/>
+        </w:rPr>
+        <w:drawing>
+          <wp:inline distT="0" distB="0" distL="0" distR="0" wp14:anchorId="1EC79A51" wp14:editId="23BD3AB2">
+            <wp:extent cx="2023533" cy="1503197"/>
+            <wp:effectExtent l="0" t="0" r="0" b="1905"/>
+            <wp:docPr id="46" name="Picture 46" descr="Chart&#10;&#10;Description automatically generated"/>
+            <wp:cNvGraphicFramePr>
+              <a:graphicFrameLocks xmlns:a="http://schemas.openxmlformats.org/drawingml/2006/main" noChangeAspect="1"/>
+            </wp:cNvGraphicFramePr>
+            <a:graphic xmlns:a="http://schemas.openxmlformats.org/drawingml/2006/main">
+              <a:graphicData uri="http://schemas.openxmlformats.org/drawingml/2006/picture">
+                <pic:pic xmlns:pic="http://schemas.openxmlformats.org/drawingml/2006/picture">
+                  <pic:nvPicPr>
+                    <pic:cNvPr id="46" name="Picture 46" descr="Chart&#10;&#10;Description automatically generated"/>
+                    <pic:cNvPicPr>
+                      <a:picLocks noChangeAspect="1" noChangeArrowheads="1"/>
+                    </pic:cNvPicPr>
+                  </pic:nvPicPr>
+                  <pic:blipFill>
+                    <a:blip r:embed="rId11" cstate="print">
+                      <a:extLst>
+                        <a:ext uri="{28A0092B-C50C-407E-A947-70E740481C1C}">
+                          <a14:useLocalDpi xmlns:a14="http://schemas.microsoft.com/office/drawing/2010/main" val="0"/>
+                        </a:ext>
+                      </a:extLst>
+                    </a:blip>
+                    <a:srcRect/>
+                    <a:stretch>
+                      <a:fillRect/>
+                    </a:stretch>
+                  </pic:blipFill>
+                  <pic:spPr bwMode="auto">
+                    <a:xfrm>
+                      <a:off x="0" y="0"/>
+                      <a:ext cx="2063069" cy="1532567"/>
+                    </a:xfrm>
+                    <a:prstGeom prst="rect">
+                      <a:avLst/>
+                    </a:prstGeom>
+                    <a:noFill/>
+                    <a:ln>
+                      <a:noFill/>
+                    </a:ln>
+                  </pic:spPr>
+                </pic:pic>
+              </a:graphicData>
+            </a:graphic>
+          </wp:inline>
+        </w:drawing>
+      </w:r>
+    </w:p>
+    <w:p>
+      <w:r>
+        <w:t xml:space="preserve">The fact that </w:t>
+      </w:r>
+      <w:r>
+        <w:t>the algorithm could explain effectively 100% of the variance with only five components caused me to wonder if we could perfectly reconstruct the dataset using just these six components. This did appear to be the case. Why were we able to do this? When we review the individual features for the wine dataset, we do see values that should be heavily correlated, for example acidity measures and pH, residual sugar and alcohol, et cetera.</w:t>
+      </w:r>
+    </w:p>
+    <w:p>
+      <w:r>
+        <w:rPr>
+          <w:noProof/>
+        </w:rPr>
+        <w:lastRenderedPageBreak/>
         <w:drawing>
           <wp:inline distT="0" distB="0" distL="0" distR="0" wp14:anchorId="48212859" wp14:editId="0C41F45C">
             <wp:extent cx="2912533" cy="2381753"/>
@@ -475,7 +3214,7 @@
                     </pic:cNvPicPr>
                   </pic:nvPicPr>
                   <pic:blipFill>
-                    <a:blip r:embed="rId9">
+                    <a:blip r:embed="rId12">
                       <a:extLst>
                         <a:ext uri="{28A0092B-C50C-407E-A947-70E740481C1C}">
                           <a14:useLocalDpi xmlns:a14="http://schemas.microsoft.com/office/drawing/2010/main" val="0"/>
@@ -520,6 +3259,391 @@
         <w:t>ICA</w:t>
       </w:r>
     </w:p>
+    <w:p>
+      <w:r>
+        <w:t>We took a similar approach when selecting the appropriate number of components for the ICA algorithm, though this time the focus was on maximizing the kurtosis of the resulting columns. Interestingly, more components were helpful for the business classification dataset while fewer were more helpful for the wine dataset. Though as we will see later</w:t>
+      </w:r>
+      <w:r>
+        <w:t xml:space="preserve"> in Step 5</w:t>
+      </w:r>
+      <w:r>
+        <w:t xml:space="preserve">, the optimal values here based on kurtosis did not necessarily lead to the </w:t>
+      </w:r>
+      <w:r>
+        <w:t>optimal dimensionality reduction for the purpose of better classification predictions.</w:t>
+      </w:r>
+    </w:p>
+    <w:p>
+      <w:r>
+        <w:rPr>
+          <w:noProof/>
+        </w:rPr>
+        <w:drawing>
+          <wp:inline distT="0" distB="0" distL="0" distR="0" wp14:anchorId="4355CF1D" wp14:editId="590FFCCE">
+            <wp:extent cx="2988733" cy="2403668"/>
+            <wp:effectExtent l="0" t="0" r="2540" b="0"/>
+            <wp:docPr id="54" name="Picture 54" descr="Chart, line chart&#10;&#10;Description automatically generated"/>
+            <wp:cNvGraphicFramePr>
+              <a:graphicFrameLocks xmlns:a="http://schemas.openxmlformats.org/drawingml/2006/main" noChangeAspect="1"/>
+            </wp:cNvGraphicFramePr>
+            <a:graphic xmlns:a="http://schemas.openxmlformats.org/drawingml/2006/main">
+              <a:graphicData uri="http://schemas.openxmlformats.org/drawingml/2006/picture">
+                <pic:pic xmlns:pic="http://schemas.openxmlformats.org/drawingml/2006/picture">
+                  <pic:nvPicPr>
+                    <pic:cNvPr id="54" name="Picture 54" descr="Chart, line chart&#10;&#10;Description automatically generated"/>
+                    <pic:cNvPicPr>
+                      <a:picLocks noChangeAspect="1" noChangeArrowheads="1"/>
+                    </pic:cNvPicPr>
+                  </pic:nvPicPr>
+                  <pic:blipFill>
+                    <a:blip r:embed="rId13">
+                      <a:extLst>
+                        <a:ext uri="{28A0092B-C50C-407E-A947-70E740481C1C}">
+                          <a14:useLocalDpi xmlns:a14="http://schemas.microsoft.com/office/drawing/2010/main" val="0"/>
+                        </a:ext>
+                      </a:extLst>
+                    </a:blip>
+                    <a:srcRect/>
+                    <a:stretch>
+                      <a:fillRect/>
+                    </a:stretch>
+                  </pic:blipFill>
+                  <pic:spPr bwMode="auto">
+                    <a:xfrm>
+                      <a:off x="0" y="0"/>
+                      <a:ext cx="2994831" cy="2408572"/>
+                    </a:xfrm>
+                    <a:prstGeom prst="rect">
+                      <a:avLst/>
+                    </a:prstGeom>
+                    <a:noFill/>
+                    <a:ln>
+                      <a:noFill/>
+                    </a:ln>
+                  </pic:spPr>
+                </pic:pic>
+              </a:graphicData>
+            </a:graphic>
+          </wp:inline>
+        </w:drawing>
+      </w:r>
+      <w:r>
+        <w:rPr>
+          <w:noProof/>
+        </w:rPr>
+        <w:drawing>
+          <wp:inline distT="0" distB="0" distL="0" distR="0" wp14:anchorId="38C176EA" wp14:editId="3B3C1AB5">
+            <wp:extent cx="3019951" cy="2413000"/>
+            <wp:effectExtent l="0" t="0" r="9525" b="6350"/>
+            <wp:docPr id="55" name="Picture 55" descr="Chart, line chart&#10;&#10;Description automatically generated"/>
+            <wp:cNvGraphicFramePr>
+              <a:graphicFrameLocks xmlns:a="http://schemas.openxmlformats.org/drawingml/2006/main" noChangeAspect="1"/>
+            </wp:cNvGraphicFramePr>
+            <a:graphic xmlns:a="http://schemas.openxmlformats.org/drawingml/2006/main">
+              <a:graphicData uri="http://schemas.openxmlformats.org/drawingml/2006/picture">
+                <pic:pic xmlns:pic="http://schemas.openxmlformats.org/drawingml/2006/picture">
+                  <pic:nvPicPr>
+                    <pic:cNvPr id="55" name="Picture 55" descr="Chart, line chart&#10;&#10;Description automatically generated"/>
+                    <pic:cNvPicPr>
+                      <a:picLocks noChangeAspect="1" noChangeArrowheads="1"/>
+                    </pic:cNvPicPr>
+                  </pic:nvPicPr>
+                  <pic:blipFill>
+                    <a:blip r:embed="rId14">
+                      <a:extLst>
+                        <a:ext uri="{28A0092B-C50C-407E-A947-70E740481C1C}">
+                          <a14:useLocalDpi xmlns:a14="http://schemas.microsoft.com/office/drawing/2010/main" val="0"/>
+                        </a:ext>
+                      </a:extLst>
+                    </a:blip>
+                    <a:srcRect/>
+                    <a:stretch>
+                      <a:fillRect/>
+                    </a:stretch>
+                  </pic:blipFill>
+                  <pic:spPr bwMode="auto">
+                    <a:xfrm>
+                      <a:off x="0" y="0"/>
+                      <a:ext cx="3033927" cy="2424167"/>
+                    </a:xfrm>
+                    <a:prstGeom prst="rect">
+                      <a:avLst/>
+                    </a:prstGeom>
+                    <a:noFill/>
+                    <a:ln>
+                      <a:noFill/>
+                    </a:ln>
+                  </pic:spPr>
+                </pic:pic>
+              </a:graphicData>
+            </a:graphic>
+          </wp:inline>
+        </w:drawing>
+      </w:r>
+    </w:p>
+    <w:p>
+      <w:pPr>
+        <w:pStyle w:val="Heading2"/>
+      </w:pPr>
+      <w:r>
+        <w:t>Random Projections</w:t>
+      </w:r>
+    </w:p>
+    <w:p>
+      <w:r>
+        <w:t xml:space="preserve">For the randomized projections dimension reduction technique, we are mostly interested in how well we can reconstruct the dataset from its reduced state. </w:t>
+      </w:r>
+      <w:proofErr w:type="gramStart"/>
+      <w:r>
+        <w:t>Generally speaking, the</w:t>
+      </w:r>
+      <w:proofErr w:type="gramEnd"/>
+      <w:r>
+        <w:t xml:space="preserve"> more randomized projections, the better we are able to do this. This appeared to be the case across both of our datasets.</w:t>
+      </w:r>
+    </w:p>
+    <w:p>
+      <w:r>
+        <w:rPr>
+          <w:noProof/>
+        </w:rPr>
+        <w:lastRenderedPageBreak/>
+        <w:drawing>
+          <wp:inline distT="0" distB="0" distL="0" distR="0" wp14:anchorId="50889D94" wp14:editId="747F6B57">
+            <wp:extent cx="3175000" cy="2403460"/>
+            <wp:effectExtent l="0" t="0" r="6350" b="0"/>
+            <wp:docPr id="56" name="Picture 56" descr="Chart, line chart&#10;&#10;Description automatically generated"/>
+            <wp:cNvGraphicFramePr>
+              <a:graphicFrameLocks xmlns:a="http://schemas.openxmlformats.org/drawingml/2006/main" noChangeAspect="1"/>
+            </wp:cNvGraphicFramePr>
+            <a:graphic xmlns:a="http://schemas.openxmlformats.org/drawingml/2006/main">
+              <a:graphicData uri="http://schemas.openxmlformats.org/drawingml/2006/picture">
+                <pic:pic xmlns:pic="http://schemas.openxmlformats.org/drawingml/2006/picture">
+                  <pic:nvPicPr>
+                    <pic:cNvPr id="56" name="Picture 56" descr="Chart, line chart&#10;&#10;Description automatically generated"/>
+                    <pic:cNvPicPr>
+                      <a:picLocks noChangeAspect="1" noChangeArrowheads="1"/>
+                    </pic:cNvPicPr>
+                  </pic:nvPicPr>
+                  <pic:blipFill>
+                    <a:blip r:embed="rId15">
+                      <a:extLst>
+                        <a:ext uri="{28A0092B-C50C-407E-A947-70E740481C1C}">
+                          <a14:useLocalDpi xmlns:a14="http://schemas.microsoft.com/office/drawing/2010/main" val="0"/>
+                        </a:ext>
+                      </a:extLst>
+                    </a:blip>
+                    <a:srcRect/>
+                    <a:stretch>
+                      <a:fillRect/>
+                    </a:stretch>
+                  </pic:blipFill>
+                  <pic:spPr bwMode="auto">
+                    <a:xfrm>
+                      <a:off x="0" y="0"/>
+                      <a:ext cx="3183280" cy="2409728"/>
+                    </a:xfrm>
+                    <a:prstGeom prst="rect">
+                      <a:avLst/>
+                    </a:prstGeom>
+                    <a:noFill/>
+                    <a:ln>
+                      <a:noFill/>
+                    </a:ln>
+                  </pic:spPr>
+                </pic:pic>
+              </a:graphicData>
+            </a:graphic>
+          </wp:inline>
+        </w:drawing>
+      </w:r>
+      <w:r>
+        <w:rPr>
+          <w:noProof/>
+        </w:rPr>
+        <w:drawing>
+          <wp:inline distT="0" distB="0" distL="0" distR="0" wp14:anchorId="45CEE988" wp14:editId="471663BF">
+            <wp:extent cx="2857562" cy="2336800"/>
+            <wp:effectExtent l="0" t="0" r="0" b="6350"/>
+            <wp:docPr id="57" name="Picture 57" descr="Chart, line chart&#10;&#10;Description automatically generated"/>
+            <wp:cNvGraphicFramePr>
+              <a:graphicFrameLocks xmlns:a="http://schemas.openxmlformats.org/drawingml/2006/main" noChangeAspect="1"/>
+            </wp:cNvGraphicFramePr>
+            <a:graphic xmlns:a="http://schemas.openxmlformats.org/drawingml/2006/main">
+              <a:graphicData uri="http://schemas.openxmlformats.org/drawingml/2006/picture">
+                <pic:pic xmlns:pic="http://schemas.openxmlformats.org/drawingml/2006/picture">
+                  <pic:nvPicPr>
+                    <pic:cNvPr id="57" name="Picture 57" descr="Chart, line chart&#10;&#10;Description automatically generated"/>
+                    <pic:cNvPicPr>
+                      <a:picLocks noChangeAspect="1" noChangeArrowheads="1"/>
+                    </pic:cNvPicPr>
+                  </pic:nvPicPr>
+                  <pic:blipFill>
+                    <a:blip r:embed="rId16">
+                      <a:extLst>
+                        <a:ext uri="{28A0092B-C50C-407E-A947-70E740481C1C}">
+                          <a14:useLocalDpi xmlns:a14="http://schemas.microsoft.com/office/drawing/2010/main" val="0"/>
+                        </a:ext>
+                      </a:extLst>
+                    </a:blip>
+                    <a:srcRect/>
+                    <a:stretch>
+                      <a:fillRect/>
+                    </a:stretch>
+                  </pic:blipFill>
+                  <pic:spPr bwMode="auto">
+                    <a:xfrm>
+                      <a:off x="0" y="0"/>
+                      <a:ext cx="2865089" cy="2342955"/>
+                    </a:xfrm>
+                    <a:prstGeom prst="rect">
+                      <a:avLst/>
+                    </a:prstGeom>
+                    <a:noFill/>
+                    <a:ln>
+                      <a:noFill/>
+                    </a:ln>
+                  </pic:spPr>
+                </pic:pic>
+              </a:graphicData>
+            </a:graphic>
+          </wp:inline>
+        </w:drawing>
+      </w:r>
+    </w:p>
+    <w:p>
+      <w:r>
+        <w:t>Given the inherently random process at play here, it is beneficial for us to run the algorithm several times to see if we get similar results. We saw something very similar to the above shapes for the majority of the runs, and the optimal number of components did not differ materially. Even with the larger number of re-runs, it was not time consuming to check this given how time-efficient the random projections algorithm is.</w:t>
+      </w:r>
+    </w:p>
+    <w:p>
+      <w:pPr>
+        <w:pStyle w:val="Heading2"/>
+      </w:pPr>
+      <w:r>
+        <w:t>Linear Discriminant Analysis</w:t>
+      </w:r>
+    </w:p>
+    <w:p>
+      <w:r>
+        <w:t>The final dimension reduction algorithm was allowed to make use of supervised data in the form of the datasets’ labels.</w:t>
+      </w:r>
+      <w:r>
+        <w:t xml:space="preserve"> We chose the LDA algorithm as our fourth approach, and the results were encouraging, especially once applied to the supervised training of the neural network after using this technique. As a reminder, the algorithm allows at most one less component than there are classes in our labels, so we could try up to 12 components for business classification and only two for the wine dataset. Not dissimilar to other shapes seen throughout Step 2, the business classification required more components</w:t>
+      </w:r>
+      <w:r>
+        <w:t xml:space="preserve"> to achieve the 95% cumulative variance threshold. On the other hand, a single component was sufficient for the wine dataset, though two components gave us near 100% capture of variance in the dataset. This correlates to the results we saw on the PCA reduction for the wine dataset, where a few linear combinations were nearly completely sufficient to recreate the dataset.</w:t>
+      </w:r>
+    </w:p>
+    <w:p>
+      <w:r>
+        <w:rPr>
+          <w:noProof/>
+        </w:rPr>
+        <w:drawing>
+          <wp:inline distT="0" distB="0" distL="0" distR="0" wp14:anchorId="79E57720" wp14:editId="142BD9A1">
+            <wp:extent cx="2768600" cy="1993315"/>
+            <wp:effectExtent l="0" t="0" r="0" b="6985"/>
+            <wp:docPr id="58" name="Picture 58" descr="Chart, line chart&#10;&#10;Description automatically generated"/>
+            <wp:cNvGraphicFramePr>
+              <a:graphicFrameLocks xmlns:a="http://schemas.openxmlformats.org/drawingml/2006/main" noChangeAspect="1"/>
+            </wp:cNvGraphicFramePr>
+            <a:graphic xmlns:a="http://schemas.openxmlformats.org/drawingml/2006/main">
+              <a:graphicData uri="http://schemas.openxmlformats.org/drawingml/2006/picture">
+                <pic:pic xmlns:pic="http://schemas.openxmlformats.org/drawingml/2006/picture">
+                  <pic:nvPicPr>
+                    <pic:cNvPr id="58" name="Picture 58" descr="Chart, line chart&#10;&#10;Description automatically generated"/>
+                    <pic:cNvPicPr>
+                      <a:picLocks noChangeAspect="1" noChangeArrowheads="1"/>
+                    </pic:cNvPicPr>
+                  </pic:nvPicPr>
+                  <pic:blipFill>
+                    <a:blip r:embed="rId17">
+                      <a:extLst>
+                        <a:ext uri="{28A0092B-C50C-407E-A947-70E740481C1C}">
+                          <a14:useLocalDpi xmlns:a14="http://schemas.microsoft.com/office/drawing/2010/main" val="0"/>
+                        </a:ext>
+                      </a:extLst>
+                    </a:blip>
+                    <a:srcRect/>
+                    <a:stretch>
+                      <a:fillRect/>
+                    </a:stretch>
+                  </pic:blipFill>
+                  <pic:spPr bwMode="auto">
+                    <a:xfrm>
+                      <a:off x="0" y="0"/>
+                      <a:ext cx="2772342" cy="1996009"/>
+                    </a:xfrm>
+                    <a:prstGeom prst="rect">
+                      <a:avLst/>
+                    </a:prstGeom>
+                    <a:noFill/>
+                    <a:ln>
+                      <a:noFill/>
+                    </a:ln>
+                  </pic:spPr>
+                </pic:pic>
+              </a:graphicData>
+            </a:graphic>
+          </wp:inline>
+        </w:drawing>
+      </w:r>
+      <w:r>
+        <w:rPr>
+          <w:noProof/>
+        </w:rPr>
+        <w:drawing>
+          <wp:inline distT="0" distB="0" distL="0" distR="0" wp14:anchorId="442F90F6" wp14:editId="5BF20D7A">
+            <wp:extent cx="2678396" cy="1989666"/>
+            <wp:effectExtent l="0" t="0" r="8255" b="0"/>
+            <wp:docPr id="59" name="Picture 59" descr="Chart, line chart&#10;&#10;Description automatically generated"/>
+            <wp:cNvGraphicFramePr>
+              <a:graphicFrameLocks xmlns:a="http://schemas.openxmlformats.org/drawingml/2006/main" noChangeAspect="1"/>
+            </wp:cNvGraphicFramePr>
+            <a:graphic xmlns:a="http://schemas.openxmlformats.org/drawingml/2006/main">
+              <a:graphicData uri="http://schemas.openxmlformats.org/drawingml/2006/picture">
+                <pic:pic xmlns:pic="http://schemas.openxmlformats.org/drawingml/2006/picture">
+                  <pic:nvPicPr>
+                    <pic:cNvPr id="59" name="Picture 59" descr="Chart, line chart&#10;&#10;Description automatically generated"/>
+                    <pic:cNvPicPr>
+                      <a:picLocks noChangeAspect="1" noChangeArrowheads="1"/>
+                    </pic:cNvPicPr>
+                  </pic:nvPicPr>
+                  <pic:blipFill>
+                    <a:blip r:embed="rId18">
+                      <a:extLst>
+                        <a:ext uri="{28A0092B-C50C-407E-A947-70E740481C1C}">
+                          <a14:useLocalDpi xmlns:a14="http://schemas.microsoft.com/office/drawing/2010/main" val="0"/>
+                        </a:ext>
+                      </a:extLst>
+                    </a:blip>
+                    <a:srcRect/>
+                    <a:stretch>
+                      <a:fillRect/>
+                    </a:stretch>
+                  </pic:blipFill>
+                  <pic:spPr bwMode="auto">
+                    <a:xfrm>
+                      <a:off x="0" y="0"/>
+                      <a:ext cx="2696527" cy="2003135"/>
+                    </a:xfrm>
+                    <a:prstGeom prst="rect">
+                      <a:avLst/>
+                    </a:prstGeom>
+                    <a:noFill/>
+                    <a:ln>
+                      <a:noFill/>
+                    </a:ln>
+                  </pic:spPr>
+                </pic:pic>
+              </a:graphicData>
+            </a:graphic>
+          </wp:inline>
+        </w:drawing>
+      </w:r>
+    </w:p>
+    <w:p/>
     <w:p/>
     <w:sdt>
       <w:sdtPr>
@@ -602,6 +3726,7 @@
                 <w:rPr>
                   <w:noProof/>
                 </w:rPr>
+                <w:lastRenderedPageBreak/>
                 <w:t xml:space="preserve">Isbell, C., Viola, P., &amp; De Bonet, J. (1997). </w:t>
               </w:r>
               <w:r>
@@ -684,7 +3809,6 @@
                   <w:bCs/>
                   <w:noProof/>
                 </w:rPr>
-                <w:lastRenderedPageBreak/>
                 <w:fldChar w:fldCharType="end"/>
               </w:r>
             </w:p>
@@ -694,7 +3818,7 @@
     </w:sdt>
     <w:p/>
     <w:sectPr>
-      <w:footerReference w:type="default" r:id="rId10"/>
+      <w:footerReference w:type="default" r:id="rId19"/>
       <w:pgSz w:w="12240" w:h="15840"/>
       <w:pgMar w:top="720" w:right="720" w:bottom="720" w:left="720" w:header="720" w:footer="720" w:gutter="0"/>
       <w:cols w:space="720"/>
@@ -1274,7 +4398,6 @@
   <w:style w:type="character" w:default="1" w:styleId="DefaultParagraphFont">
     <w:name w:val="Default Paragraph Font"/>
     <w:uiPriority w:val="1"/>
-    <w:semiHidden/>
     <w:unhideWhenUsed/>
   </w:style>
   <w:style w:type="table" w:default="1" w:styleId="TableNormal">
@@ -1388,6 +4511,25 @@
       <w:sz w:val="24"/>
       <w:szCs w:val="24"/>
     </w:rPr>
+  </w:style>
+  <w:style w:type="table" w:styleId="TableGrid">
+    <w:name w:val="Table Grid"/>
+    <w:basedOn w:val="TableNormal"/>
+    <w:uiPriority w:val="39"/>
+    <w:rsid w:val="009754AE"/>
+    <w:pPr>
+      <w:spacing w:after="0" w:line="240" w:lineRule="auto"/>
+    </w:pPr>
+    <w:tblPr>
+      <w:tblBorders>
+        <w:top w:val="single" w:sz="4" w:space="0" w:color="auto"/>
+        <w:left w:val="single" w:sz="4" w:space="0" w:color="auto"/>
+        <w:bottom w:val="single" w:sz="4" w:space="0" w:color="auto"/>
+        <w:right w:val="single" w:sz="4" w:space="0" w:color="auto"/>
+        <w:insideH w:val="single" w:sz="4" w:space="0" w:color="auto"/>
+        <w:insideV w:val="single" w:sz="4" w:space="0" w:color="auto"/>
+      </w:tblBorders>
+    </w:tblPr>
   </w:style>
 </w:styles>
 </file>

</xml_diff>

<commit_message>
First draft of doc done
</commit_message>
<xml_diff>
--- a/nkarel3-analysis.docx
+++ b/nkarel3-analysis.docx
@@ -56,7 +56,36 @@
     </w:p>
     <w:p>
       <w:r>
-        <w:t xml:space="preserve">We will be examining the business classification (ADD CITATION FOR BUSCLASS) and wine quality datasets previously seen in my first assignment for this class </w:t>
+        <w:t>We will be examining the business classification</w:t>
+      </w:r>
+      <w:sdt>
+        <w:sdtPr>
+          <w:id w:val="1405720061"/>
+          <w:citation/>
+        </w:sdtPr>
+        <w:sdtContent>
+          <w:r>
+            <w:fldChar w:fldCharType="begin"/>
+          </w:r>
+          <w:r>
+            <w:instrText xml:space="preserve"> CITATION Cha21 \l 1033 </w:instrText>
+          </w:r>
+          <w:r>
+            <w:fldChar w:fldCharType="separate"/>
+          </w:r>
+          <w:r>
+            <w:rPr>
+              <w:noProof/>
+            </w:rPr>
+            <w:t xml:space="preserve"> (Puvvala, 2021)</w:t>
+          </w:r>
+          <w:r>
+            <w:fldChar w:fldCharType="end"/>
+          </w:r>
+        </w:sdtContent>
+      </w:sdt>
+      <w:r>
+        <w:t xml:space="preserve"> and wine quality datasets previously seen in my first assignment for this class </w:t>
       </w:r>
       <w:sdt>
         <w:sdtPr>
@@ -125,6 +154,38 @@
       <w:r>
         <w:t>.</w:t>
       </w:r>
+      <w:r>
+        <w:t xml:space="preserve"> All machine learning implementations and scoring methodologies come scikit-learn </w:t>
+      </w:r>
+      <w:sdt>
+        <w:sdtPr>
+          <w:id w:val="-851947309"/>
+          <w:citation/>
+        </w:sdtPr>
+        <w:sdtContent>
+          <w:r>
+            <w:fldChar w:fldCharType="begin"/>
+          </w:r>
+          <w:r>
+            <w:instrText xml:space="preserve"> CITATION Ped11 \l 1033 </w:instrText>
+          </w:r>
+          <w:r>
+            <w:fldChar w:fldCharType="separate"/>
+          </w:r>
+          <w:r>
+            <w:rPr>
+              <w:noProof/>
+            </w:rPr>
+            <w:t>(Pedregosa, et al., 2011)</w:t>
+          </w:r>
+          <w:r>
+            <w:fldChar w:fldCharType="end"/>
+          </w:r>
+        </w:sdtContent>
+      </w:sdt>
+      <w:r>
+        <w:t>.</w:t>
+      </w:r>
     </w:p>
     <w:p>
       <w:pPr>
@@ -169,6 +230,14 @@
       </w:r>
     </w:p>
     <w:p>
+      <w:pPr>
+        <w:pStyle w:val="Heading3"/>
+      </w:pPr>
+      <w:r>
+        <w:t>K-Means</w:t>
+      </w:r>
+    </w:p>
+    <w:p>
       <w:r>
         <w:t xml:space="preserve">To select the right number of clusters </w:t>
       </w:r>
@@ -179,7 +248,36 @@
         <w:t xml:space="preserve">without using any labels, we turn to two distinct scores that will simultaneously help us optimize the clustering of like datapoints (reducing intra-cluster variance) and optimize the clustering of </w:t>
       </w:r>
       <w:r>
-        <w:t xml:space="preserve">unlike datapoints (increasing inter-cluster variance). The metrics that allow us to do this are the Silhouette score (CITATION HERE) and </w:t>
+        <w:t>unlike datapoints (increasing inter-cluster variance). The metrics that allow us to do this are the Silhouette score</w:t>
+      </w:r>
+      <w:sdt>
+        <w:sdtPr>
+          <w:id w:val="-717272454"/>
+          <w:citation/>
+        </w:sdtPr>
+        <w:sdtContent>
+          <w:r>
+            <w:fldChar w:fldCharType="begin"/>
+          </w:r>
+          <w:r>
+            <w:instrText xml:space="preserve"> CITATION Rou22 \l 1033 </w:instrText>
+          </w:r>
+          <w:r>
+            <w:fldChar w:fldCharType="separate"/>
+          </w:r>
+          <w:r>
+            <w:rPr>
+              <w:noProof/>
+            </w:rPr>
+            <w:t xml:space="preserve"> (Rousseeuw, 2022)</w:t>
+          </w:r>
+          <w:r>
+            <w:fldChar w:fldCharType="end"/>
+          </w:r>
+        </w:sdtContent>
+      </w:sdt>
+      <w:r>
+        <w:t xml:space="preserve"> and </w:t>
       </w:r>
       <w:proofErr w:type="spellStart"/>
       <w:r>
@@ -187,7 +285,36 @@
       </w:r>
       <w:proofErr w:type="spellEnd"/>
       <w:r>
-        <w:t xml:space="preserve"> score (CITIATION HERE).</w:t>
+        <w:t xml:space="preserve"> score</w:t>
+      </w:r>
+      <w:sdt>
+        <w:sdtPr>
+          <w:id w:val="1190031010"/>
+          <w:citation/>
+        </w:sdtPr>
+        <w:sdtContent>
+          <w:r>
+            <w:fldChar w:fldCharType="begin"/>
+          </w:r>
+          <w:r>
+            <w:instrText xml:space="preserve"> CITATION Cal74 \l 1033 </w:instrText>
+          </w:r>
+          <w:r>
+            <w:fldChar w:fldCharType="separate"/>
+          </w:r>
+          <w:r>
+            <w:rPr>
+              <w:noProof/>
+            </w:rPr>
+            <w:t xml:space="preserve"> (Calinski, 1974)</w:t>
+          </w:r>
+          <w:r>
+            <w:fldChar w:fldCharType="end"/>
+          </w:r>
+        </w:sdtContent>
+      </w:sdt>
+      <w:r>
+        <w:t>.</w:t>
       </w:r>
     </w:p>
     <w:p>
@@ -215,20 +342,32 @@
       </w:r>
       <w:proofErr w:type="spellEnd"/>
       <w:r>
-        <w:t xml:space="preserve"> recommendation of four clusters and was fairly pleased with the results later when it came to validating the clusters, though that did not factor into my decision at the time to use four. I will admit that after performing the majority of the analysis, I was curious what would happen if I used the three cluster recommendation that seems to be moderately favored by both metrics, but the resulting separations were less intuitive to me. We also reviewed a pairwise plot for the wine dataset, though this was far less interesting for the business classification dataset given the relative meaninglessness of its features.</w:t>
-      </w:r>
-    </w:p>
-    <w:p/>
+        <w:t xml:space="preserve"> recommendation of four clusters and was fairly pleased with the results later when it came to validating the clusters, though that did not factor into my decision at the time to use four. </w:t>
+      </w:r>
+      <w:r>
+        <w:t>A</w:t>
+      </w:r>
+      <w:r>
+        <w:t xml:space="preserve">fter performing the majority of the analysis, I was curious what would happen if I used the </w:t>
+      </w:r>
+      <w:proofErr w:type="gramStart"/>
+      <w:r>
+        <w:t>three cluster</w:t>
+      </w:r>
+      <w:proofErr w:type="gramEnd"/>
+      <w:r>
+        <w:t xml:space="preserve"> recommendation that seems to be moderately favored by both metrics, but the resulting separations were less intuitive to me. </w:t>
+      </w:r>
+    </w:p>
     <w:p>
       <w:r>
         <w:rPr>
           <w:noProof/>
         </w:rPr>
-        <w:lastRenderedPageBreak/>
         <w:drawing>
-          <wp:inline distT="0" distB="0" distL="0" distR="0" wp14:anchorId="7EC74099" wp14:editId="5FD4DFCA">
-            <wp:extent cx="3081867" cy="2140596"/>
-            <wp:effectExtent l="0" t="0" r="4445" b="0"/>
+          <wp:inline distT="0" distB="0" distL="0" distR="0" wp14:anchorId="7EC74099" wp14:editId="470BE268">
+            <wp:extent cx="3291840" cy="2286000"/>
+            <wp:effectExtent l="0" t="0" r="3810" b="0"/>
             <wp:docPr id="51" name="Picture 51" descr="Chart, line chart&#10;&#10;Description automatically generated"/>
             <wp:cNvGraphicFramePr>
               <a:graphicFrameLocks xmlns:a="http://schemas.openxmlformats.org/drawingml/2006/main" noChangeAspect="1"/>
@@ -258,7 +397,7 @@
                   <pic:spPr bwMode="auto">
                     <a:xfrm>
                       <a:off x="0" y="0"/>
-                      <a:ext cx="3095057" cy="2149757"/>
+                      <a:ext cx="3291840" cy="2286000"/>
                     </a:xfrm>
                     <a:prstGeom prst="rect">
                       <a:avLst/>
@@ -279,9 +418,9 @@
           <w:noProof/>
         </w:rPr>
         <w:drawing>
-          <wp:inline distT="0" distB="0" distL="0" distR="0" wp14:anchorId="5CA5C13F" wp14:editId="72F44A01">
-            <wp:extent cx="2995474" cy="2116667"/>
-            <wp:effectExtent l="0" t="0" r="0" b="0"/>
+          <wp:inline distT="0" distB="0" distL="0" distR="0" wp14:anchorId="5CA5C13F" wp14:editId="2DF98DAB">
+            <wp:extent cx="3291840" cy="2286000"/>
+            <wp:effectExtent l="0" t="0" r="3810" b="0"/>
             <wp:docPr id="52" name="Picture 52" descr="Chart, line chart&#10;&#10;Description automatically generated"/>
             <wp:cNvGraphicFramePr>
               <a:graphicFrameLocks xmlns:a="http://schemas.openxmlformats.org/drawingml/2006/main" noChangeAspect="1"/>
@@ -311,7 +450,7 @@
                   <pic:spPr bwMode="auto">
                     <a:xfrm>
                       <a:off x="0" y="0"/>
-                      <a:ext cx="3011044" cy="2127669"/>
+                      <a:ext cx="3291840" cy="2286000"/>
                     </a:xfrm>
                     <a:prstGeom prst="rect">
                       <a:avLst/>
@@ -330,13 +469,19 @@
     </w:p>
     <w:p>
       <w:r>
+        <w:lastRenderedPageBreak/>
+        <w:t>We also reviewed a pairwise plot for the wine dataset, though this was far less interesting for the business classification dataset given the relative meaninglessness of its features.</w:t>
+      </w:r>
+    </w:p>
+    <w:p>
+      <w:r>
         <w:rPr>
           <w:noProof/>
         </w:rPr>
         <w:drawing>
-          <wp:inline distT="0" distB="0" distL="0" distR="0" wp14:anchorId="4F38A8DF" wp14:editId="36B4F222">
-            <wp:extent cx="3335867" cy="2839193"/>
-            <wp:effectExtent l="0" t="0" r="0" b="0"/>
+          <wp:inline distT="0" distB="0" distL="0" distR="0" wp14:anchorId="4F38A8DF" wp14:editId="23F6B7C5">
+            <wp:extent cx="5477933" cy="4662328"/>
+            <wp:effectExtent l="0" t="0" r="8890" b="5080"/>
             <wp:docPr id="50" name="Picture 50"/>
             <wp:cNvGraphicFramePr>
               <a:graphicFrameLocks xmlns:a="http://schemas.openxmlformats.org/drawingml/2006/main" noChangeAspect="1"/>
@@ -366,7 +511,7 @@
                   <pic:spPr bwMode="auto">
                     <a:xfrm>
                       <a:off x="0" y="0"/>
-                      <a:ext cx="3339312" cy="2842125"/>
+                      <a:ext cx="5510082" cy="4689691"/>
                     </a:xfrm>
                     <a:prstGeom prst="rect">
                       <a:avLst/>
@@ -384,6 +529,14 @@
       </w:r>
     </w:p>
     <w:p>
+      <w:pPr>
+        <w:pStyle w:val="Heading3"/>
+      </w:pPr>
+      <w:r>
+        <w:t>Expectation-Maximization</w:t>
+      </w:r>
+    </w:p>
+    <w:p>
       <w:r>
         <w:t>For the Expectation-Maximization clustering, we used information-theoretic scores like AIC and BIC to select the right number of clusters.</w:t>
       </w:r>
@@ -412,9 +565,9 @@
           <w:noProof/>
         </w:rPr>
         <w:drawing>
-          <wp:inline distT="0" distB="0" distL="0" distR="0" wp14:anchorId="655D04A5" wp14:editId="3CBD71B3">
-            <wp:extent cx="2844800" cy="1877338"/>
-            <wp:effectExtent l="0" t="0" r="0" b="8890"/>
+          <wp:inline distT="0" distB="0" distL="0" distR="0" wp14:anchorId="655D04A5" wp14:editId="59BCA373">
+            <wp:extent cx="3291840" cy="2286000"/>
+            <wp:effectExtent l="0" t="0" r="3810" b="0"/>
             <wp:docPr id="60" name="Picture 60"/>
             <wp:cNvGraphicFramePr>
               <a:graphicFrameLocks xmlns:a="http://schemas.openxmlformats.org/drawingml/2006/main" noChangeAspect="1"/>
@@ -444,7 +597,7 @@
                   <pic:spPr bwMode="auto">
                     <a:xfrm>
                       <a:off x="0" y="0"/>
-                      <a:ext cx="2859054" cy="1886744"/>
+                      <a:ext cx="3291840" cy="2286000"/>
                     </a:xfrm>
                     <a:prstGeom prst="rect">
                       <a:avLst/>
@@ -465,9 +618,9 @@
           <w:noProof/>
         </w:rPr>
         <w:drawing>
-          <wp:inline distT="0" distB="0" distL="0" distR="0" wp14:anchorId="03D248DE" wp14:editId="6E648BC5">
-            <wp:extent cx="2658533" cy="1884091"/>
-            <wp:effectExtent l="0" t="0" r="8890" b="1905"/>
+          <wp:inline distT="0" distB="0" distL="0" distR="0" wp14:anchorId="03D248DE" wp14:editId="34D753CF">
+            <wp:extent cx="3291840" cy="2286000"/>
+            <wp:effectExtent l="0" t="0" r="3810" b="0"/>
             <wp:docPr id="61" name="Picture 61" descr="Chart, line chart&#10;&#10;Description automatically generated"/>
             <wp:cNvGraphicFramePr>
               <a:graphicFrameLocks xmlns:a="http://schemas.openxmlformats.org/drawingml/2006/main" noChangeAspect="1"/>
@@ -497,7 +650,7 @@
                   <pic:spPr bwMode="auto">
                     <a:xfrm>
                       <a:off x="0" y="0"/>
-                      <a:ext cx="2669367" cy="1891769"/>
+                      <a:ext cx="3291840" cy="2286000"/>
                     </a:xfrm>
                     <a:prstGeom prst="rect">
                       <a:avLst/>
@@ -516,6 +669,7 @@
     </w:p>
     <w:p>
       <w:r>
+        <w:lastRenderedPageBreak/>
         <w:t xml:space="preserve">For the business classification dataset, we opt to use the two-cluster recommendation (driven by the BIC measure) for two reasons. Firstly, the BIC measure </w:t>
       </w:r>
       <w:r>
@@ -1932,6 +2086,7 @@
         <w:pStyle w:val="Heading3"/>
       </w:pPr>
       <w:r>
+        <w:lastRenderedPageBreak/>
         <w:t>Expectation-Maximization</w:t>
       </w:r>
     </w:p>
@@ -1940,11 +2095,7 @@
         <w:t>Not unlike K-Means, The E-M algorithm did suggest that 2 clusters were optimal for the business classification data, though it did not produce as interpretable trends in the corresponding labels. The only rationale I can think of to justify this result is the fact that the algorithm</w:t>
       </w:r>
       <w:r>
-        <w:t xml:space="preserve"> is more equipped to deal with ambiguity through its emphasis on probability of </w:t>
-      </w:r>
-      <w:r>
-        <w:lastRenderedPageBreak/>
-        <w:t>belonging to a particular Gaussian process, and hence there are more data points that the algorithm estimates could truly go either way.</w:t>
+        <w:t xml:space="preserve"> is more equipped to deal with ambiguity through its emphasis on probability of belonging to a particular Gaussian process, and hence there are more data points that the algorithm estimates could truly go either way.</w:t>
       </w:r>
     </w:p>
     <w:tbl>
@@ -3212,12 +3363,12 @@
         </w:rPr>
         <w:lastRenderedPageBreak/>
         <w:drawing>
-          <wp:inline distT="0" distB="0" distL="0" distR="0" wp14:anchorId="272DDAE1" wp14:editId="0758261C">
-            <wp:extent cx="2150533" cy="1548324"/>
-            <wp:effectExtent l="0" t="0" r="2540" b="0"/>
+          <wp:inline distT="0" distB="0" distL="0" distR="0" wp14:anchorId="272DDAE1" wp14:editId="564130BF">
+            <wp:extent cx="3291840" cy="2404872"/>
+            <wp:effectExtent l="0" t="0" r="3810" b="0"/>
             <wp:docPr id="40" name="Picture 40" descr="Chart&#10;&#10;Description automatically generated"/>
             <wp:cNvGraphicFramePr>
-              <a:graphicFrameLocks xmlns:a="http://schemas.openxmlformats.org/drawingml/2006/main" noChangeAspect="1"/>
+              <a:graphicFrameLocks xmlns:a="http://schemas.openxmlformats.org/drawingml/2006/main"/>
             </wp:cNvGraphicFramePr>
             <a:graphic xmlns:a="http://schemas.openxmlformats.org/drawingml/2006/main">
               <a:graphicData uri="http://schemas.openxmlformats.org/drawingml/2006/picture">
@@ -3244,7 +3395,7 @@
                   <pic:spPr bwMode="auto">
                     <a:xfrm>
                       <a:off x="0" y="0"/>
-                      <a:ext cx="2175535" cy="1566325"/>
+                      <a:ext cx="3291840" cy="2404872"/>
                     </a:xfrm>
                     <a:prstGeom prst="rect">
                       <a:avLst/>
@@ -3260,24 +3411,17 @@
           </wp:inline>
         </w:drawing>
       </w:r>
-    </w:p>
-    <w:p>
-      <w:r>
-        <w:t xml:space="preserve">This stands in contrast to the PCA algorithms performance on the wine dataset, on which it was able to capture a substantial amount of variance (defined as being over 95%) with only 3 components. </w:t>
-      </w:r>
-    </w:p>
-    <w:p>
       <w:r>
         <w:rPr>
           <w:noProof/>
         </w:rPr>
         <w:drawing>
-          <wp:inline distT="0" distB="0" distL="0" distR="0" wp14:anchorId="1EC79A51" wp14:editId="23BD3AB2">
-            <wp:extent cx="2023533" cy="1503197"/>
-            <wp:effectExtent l="0" t="0" r="0" b="1905"/>
+          <wp:inline distT="0" distB="0" distL="0" distR="0" wp14:anchorId="39138886" wp14:editId="4C84332E">
+            <wp:extent cx="3291840" cy="2404872"/>
+            <wp:effectExtent l="0" t="0" r="3810" b="0"/>
             <wp:docPr id="46" name="Picture 46" descr="Chart&#10;&#10;Description automatically generated"/>
             <wp:cNvGraphicFramePr>
-              <a:graphicFrameLocks xmlns:a="http://schemas.openxmlformats.org/drawingml/2006/main" noChangeAspect="1"/>
+              <a:graphicFrameLocks xmlns:a="http://schemas.openxmlformats.org/drawingml/2006/main"/>
             </wp:cNvGraphicFramePr>
             <a:graphic xmlns:a="http://schemas.openxmlformats.org/drawingml/2006/main">
               <a:graphicData uri="http://schemas.openxmlformats.org/drawingml/2006/picture">
@@ -3304,7 +3448,7 @@
                   <pic:spPr bwMode="auto">
                     <a:xfrm>
                       <a:off x="0" y="0"/>
-                      <a:ext cx="2063069" cy="1532567"/>
+                      <a:ext cx="3291840" cy="2404872"/>
                     </a:xfrm>
                     <a:prstGeom prst="rect">
                       <a:avLst/>
@@ -3323,6 +3467,11 @@
     </w:p>
     <w:p>
       <w:r>
+        <w:t xml:space="preserve">This stands in contrast to the PCA algorithms performance on the wine dataset, on which it was able to capture a substantial amount of variance (defined as being over 95%) with only 3 components. </w:t>
+      </w:r>
+    </w:p>
+    <w:p>
+      <w:r>
         <w:t xml:space="preserve">The fact that </w:t>
       </w:r>
       <w:r>
@@ -3335,12 +3484,12 @@
           <w:noProof/>
         </w:rPr>
         <w:drawing>
-          <wp:inline distT="0" distB="0" distL="0" distR="0" wp14:anchorId="48212859" wp14:editId="0C41F45C">
-            <wp:extent cx="2912533" cy="2381753"/>
-            <wp:effectExtent l="0" t="0" r="2540" b="0"/>
+          <wp:inline distT="0" distB="0" distL="0" distR="0" wp14:anchorId="48212859" wp14:editId="55FB9BF0">
+            <wp:extent cx="3291840" cy="2404872"/>
+            <wp:effectExtent l="0" t="0" r="3810" b="0"/>
             <wp:docPr id="47" name="Picture 47" descr="Chart, line chart&#10;&#10;Description automatically generated"/>
             <wp:cNvGraphicFramePr>
-              <a:graphicFrameLocks xmlns:a="http://schemas.openxmlformats.org/drawingml/2006/main" noChangeAspect="1"/>
+              <a:graphicFrameLocks xmlns:a="http://schemas.openxmlformats.org/drawingml/2006/main"/>
             </wp:cNvGraphicFramePr>
             <a:graphic xmlns:a="http://schemas.openxmlformats.org/drawingml/2006/main">
               <a:graphicData uri="http://schemas.openxmlformats.org/drawingml/2006/picture">
@@ -3367,7 +3516,7 @@
                   <pic:spPr bwMode="auto">
                     <a:xfrm>
                       <a:off x="0" y="0"/>
-                      <a:ext cx="2923908" cy="2391055"/>
+                      <a:ext cx="3291840" cy="2404872"/>
                     </a:xfrm>
                     <a:prstGeom prst="rect">
                       <a:avLst/>
@@ -3418,12 +3567,12 @@
         </w:rPr>
         <w:lastRenderedPageBreak/>
         <w:drawing>
-          <wp:inline distT="0" distB="0" distL="0" distR="0" wp14:anchorId="4355CF1D" wp14:editId="590FFCCE">
-            <wp:extent cx="2988733" cy="2403668"/>
-            <wp:effectExtent l="0" t="0" r="2540" b="0"/>
+          <wp:inline distT="0" distB="0" distL="0" distR="0" wp14:anchorId="4355CF1D" wp14:editId="2327A597">
+            <wp:extent cx="3291840" cy="2404872"/>
+            <wp:effectExtent l="0" t="0" r="3810" b="0"/>
             <wp:docPr id="54" name="Picture 54" descr="Chart, line chart&#10;&#10;Description automatically generated"/>
             <wp:cNvGraphicFramePr>
-              <a:graphicFrameLocks xmlns:a="http://schemas.openxmlformats.org/drawingml/2006/main" noChangeAspect="1"/>
+              <a:graphicFrameLocks xmlns:a="http://schemas.openxmlformats.org/drawingml/2006/main"/>
             </wp:cNvGraphicFramePr>
             <a:graphic xmlns:a="http://schemas.openxmlformats.org/drawingml/2006/main">
               <a:graphicData uri="http://schemas.openxmlformats.org/drawingml/2006/picture">
@@ -3450,7 +3599,7 @@
                   <pic:spPr bwMode="auto">
                     <a:xfrm>
                       <a:off x="0" y="0"/>
-                      <a:ext cx="2994831" cy="2408572"/>
+                      <a:ext cx="3291840" cy="2404872"/>
                     </a:xfrm>
                     <a:prstGeom prst="rect">
                       <a:avLst/>
@@ -3471,12 +3620,12 @@
           <w:noProof/>
         </w:rPr>
         <w:drawing>
-          <wp:inline distT="0" distB="0" distL="0" distR="0" wp14:anchorId="38C176EA" wp14:editId="3B3C1AB5">
-            <wp:extent cx="3019951" cy="2413000"/>
-            <wp:effectExtent l="0" t="0" r="9525" b="6350"/>
+          <wp:inline distT="0" distB="0" distL="0" distR="0" wp14:anchorId="38C176EA" wp14:editId="2FFC782E">
+            <wp:extent cx="3291840" cy="2404872"/>
+            <wp:effectExtent l="0" t="0" r="3810" b="0"/>
             <wp:docPr id="55" name="Picture 55" descr="Chart, line chart&#10;&#10;Description automatically generated"/>
             <wp:cNvGraphicFramePr>
-              <a:graphicFrameLocks xmlns:a="http://schemas.openxmlformats.org/drawingml/2006/main" noChangeAspect="1"/>
+              <a:graphicFrameLocks xmlns:a="http://schemas.openxmlformats.org/drawingml/2006/main"/>
             </wp:cNvGraphicFramePr>
             <a:graphic xmlns:a="http://schemas.openxmlformats.org/drawingml/2006/main">
               <a:graphicData uri="http://schemas.openxmlformats.org/drawingml/2006/picture">
@@ -3503,7 +3652,7 @@
                   <pic:spPr bwMode="auto">
                     <a:xfrm>
                       <a:off x="0" y="0"/>
-                      <a:ext cx="3033927" cy="2424167"/>
+                      <a:ext cx="3291840" cy="2404872"/>
                     </a:xfrm>
                     <a:prstGeom prst="rect">
                       <a:avLst/>
@@ -3547,12 +3696,12 @@
           <w:noProof/>
         </w:rPr>
         <w:drawing>
-          <wp:inline distT="0" distB="0" distL="0" distR="0" wp14:anchorId="50889D94" wp14:editId="747F6B57">
-            <wp:extent cx="3175000" cy="2403460"/>
-            <wp:effectExtent l="0" t="0" r="6350" b="0"/>
+          <wp:inline distT="0" distB="0" distL="0" distR="0" wp14:anchorId="50889D94" wp14:editId="788DD9D1">
+            <wp:extent cx="3291840" cy="2404872"/>
+            <wp:effectExtent l="0" t="0" r="3810" b="0"/>
             <wp:docPr id="56" name="Picture 56" descr="Chart, line chart&#10;&#10;Description automatically generated"/>
             <wp:cNvGraphicFramePr>
-              <a:graphicFrameLocks xmlns:a="http://schemas.openxmlformats.org/drawingml/2006/main" noChangeAspect="1"/>
+              <a:graphicFrameLocks xmlns:a="http://schemas.openxmlformats.org/drawingml/2006/main"/>
             </wp:cNvGraphicFramePr>
             <a:graphic xmlns:a="http://schemas.openxmlformats.org/drawingml/2006/main">
               <a:graphicData uri="http://schemas.openxmlformats.org/drawingml/2006/picture">
@@ -3579,7 +3728,7 @@
                   <pic:spPr bwMode="auto">
                     <a:xfrm>
                       <a:off x="0" y="0"/>
-                      <a:ext cx="3183280" cy="2409728"/>
+                      <a:ext cx="3291840" cy="2404872"/>
                     </a:xfrm>
                     <a:prstGeom prst="rect">
                       <a:avLst/>
@@ -3600,12 +3749,12 @@
           <w:noProof/>
         </w:rPr>
         <w:drawing>
-          <wp:inline distT="0" distB="0" distL="0" distR="0" wp14:anchorId="45CEE988" wp14:editId="471663BF">
-            <wp:extent cx="2857562" cy="2336800"/>
-            <wp:effectExtent l="0" t="0" r="0" b="6350"/>
+          <wp:inline distT="0" distB="0" distL="0" distR="0" wp14:anchorId="45CEE988" wp14:editId="5279765D">
+            <wp:extent cx="3291840" cy="2404872"/>
+            <wp:effectExtent l="0" t="0" r="3810" b="0"/>
             <wp:docPr id="57" name="Picture 57" descr="Chart, line chart&#10;&#10;Description automatically generated"/>
             <wp:cNvGraphicFramePr>
-              <a:graphicFrameLocks xmlns:a="http://schemas.openxmlformats.org/drawingml/2006/main" noChangeAspect="1"/>
+              <a:graphicFrameLocks xmlns:a="http://schemas.openxmlformats.org/drawingml/2006/main"/>
             </wp:cNvGraphicFramePr>
             <a:graphic xmlns:a="http://schemas.openxmlformats.org/drawingml/2006/main">
               <a:graphicData uri="http://schemas.openxmlformats.org/drawingml/2006/picture">
@@ -3632,7 +3781,7 @@
                   <pic:spPr bwMode="auto">
                     <a:xfrm>
                       <a:off x="0" y="0"/>
-                      <a:ext cx="2865089" cy="2342955"/>
+                      <a:ext cx="3291840" cy="2404872"/>
                     </a:xfrm>
                     <a:prstGeom prst="rect">
                       <a:avLst/>
@@ -3680,12 +3829,12 @@
         </w:rPr>
         <w:lastRenderedPageBreak/>
         <w:drawing>
-          <wp:inline distT="0" distB="0" distL="0" distR="0" wp14:anchorId="79E57720" wp14:editId="142BD9A1">
-            <wp:extent cx="2768600" cy="1993315"/>
-            <wp:effectExtent l="0" t="0" r="0" b="6985"/>
+          <wp:inline distT="0" distB="0" distL="0" distR="0" wp14:anchorId="79E57720" wp14:editId="650378DD">
+            <wp:extent cx="3291840" cy="2404872"/>
+            <wp:effectExtent l="0" t="0" r="3810" b="0"/>
             <wp:docPr id="58" name="Picture 58" descr="Chart, line chart&#10;&#10;Description automatically generated"/>
             <wp:cNvGraphicFramePr>
-              <a:graphicFrameLocks xmlns:a="http://schemas.openxmlformats.org/drawingml/2006/main" noChangeAspect="1"/>
+              <a:graphicFrameLocks xmlns:a="http://schemas.openxmlformats.org/drawingml/2006/main"/>
             </wp:cNvGraphicFramePr>
             <a:graphic xmlns:a="http://schemas.openxmlformats.org/drawingml/2006/main">
               <a:graphicData uri="http://schemas.openxmlformats.org/drawingml/2006/picture">
@@ -3712,7 +3861,7 @@
                   <pic:spPr bwMode="auto">
                     <a:xfrm>
                       <a:off x="0" y="0"/>
-                      <a:ext cx="2772342" cy="1996009"/>
+                      <a:ext cx="3291840" cy="2404872"/>
                     </a:xfrm>
                     <a:prstGeom prst="rect">
                       <a:avLst/>
@@ -3733,12 +3882,12 @@
           <w:noProof/>
         </w:rPr>
         <w:drawing>
-          <wp:inline distT="0" distB="0" distL="0" distR="0" wp14:anchorId="442F90F6" wp14:editId="5BF20D7A">
-            <wp:extent cx="2678396" cy="1989666"/>
-            <wp:effectExtent l="0" t="0" r="8255" b="0"/>
+          <wp:inline distT="0" distB="0" distL="0" distR="0" wp14:anchorId="442F90F6" wp14:editId="38F67E7B">
+            <wp:extent cx="3291840" cy="2404872"/>
+            <wp:effectExtent l="0" t="0" r="3810" b="0"/>
             <wp:docPr id="59" name="Picture 59" descr="Chart, line chart&#10;&#10;Description automatically generated"/>
             <wp:cNvGraphicFramePr>
-              <a:graphicFrameLocks xmlns:a="http://schemas.openxmlformats.org/drawingml/2006/main" noChangeAspect="1"/>
+              <a:graphicFrameLocks xmlns:a="http://schemas.openxmlformats.org/drawingml/2006/main"/>
             </wp:cNvGraphicFramePr>
             <a:graphic xmlns:a="http://schemas.openxmlformats.org/drawingml/2006/main">
               <a:graphicData uri="http://schemas.openxmlformats.org/drawingml/2006/picture">
@@ -3765,7 +3914,7 @@
                   <pic:spPr bwMode="auto">
                     <a:xfrm>
                       <a:off x="0" y="0"/>
-                      <a:ext cx="2696527" cy="2003135"/>
+                      <a:ext cx="3291840" cy="2404872"/>
                     </a:xfrm>
                     <a:prstGeom prst="rect">
                       <a:avLst/>
@@ -3803,11 +3952,10 @@
         <w:rPr>
           <w:noProof/>
         </w:rPr>
-        <w:lastRenderedPageBreak/>
         <w:drawing>
-          <wp:inline distT="0" distB="0" distL="0" distR="0" wp14:anchorId="5E948CEF" wp14:editId="16A517DD">
-            <wp:extent cx="6858000" cy="6126480"/>
-            <wp:effectExtent l="0" t="0" r="0" b="7620"/>
+          <wp:inline distT="0" distB="0" distL="0" distR="0" wp14:anchorId="5E948CEF" wp14:editId="29E445B3">
+            <wp:extent cx="5554133" cy="4961693"/>
+            <wp:effectExtent l="0" t="0" r="8890" b="0"/>
             <wp:docPr id="62" name="Picture 62"/>
             <wp:cNvGraphicFramePr>
               <a:graphicFrameLocks xmlns:a="http://schemas.openxmlformats.org/drawingml/2006/main" noChangeAspect="1"/>
@@ -3837,7 +3985,7 @@
                   <pic:spPr bwMode="auto">
                     <a:xfrm>
                       <a:off x="0" y="0"/>
-                      <a:ext cx="6858000" cy="6126480"/>
+                      <a:ext cx="5588904" cy="4992755"/>
                     </a:xfrm>
                     <a:prstGeom prst="rect">
                       <a:avLst/>
@@ -3855,6 +4003,25 @@
       </w:r>
     </w:p>
     <w:p>
+      <w:r>
+        <w:lastRenderedPageBreak/>
+        <w:t xml:space="preserve">With these algorithms all ran and tuned to each of our datasets, we may compute the suggested number of clusters for each dataset and visualize them. </w:t>
+      </w:r>
+    </w:p>
+    <w:p>
+      <w:r>
+        <w:t>(</w:t>
+      </w:r>
+      <w:proofErr w:type="gramStart"/>
+      <w:r>
+        <w:t>insert</w:t>
+      </w:r>
+      <w:proofErr w:type="gramEnd"/>
+      <w:r>
+        <w:t xml:space="preserve"> number</w:t>
+      </w:r>
+    </w:p>
+    <w:p>
       <w:pPr>
         <w:pStyle w:val="Heading1"/>
       </w:pPr>
@@ -3891,11 +4058,7 @@
     </w:p>
     <w:p>
       <w:r>
-        <w:t xml:space="preserve">We see varying degrees of improvement in the supervised learning under the various dimensionality reduction approaches. PCA resulted in faster training signal capture, but did not ultimately increase performance on our holdout </w:t>
-      </w:r>
-      <w:r>
-        <w:lastRenderedPageBreak/>
-        <w:t xml:space="preserve">set. ICA did not aid training or holdout performance. He we also played with the number of components to use in ICA, deviating from the recommendation found in Step 2. Increasing the number of components up to 8 instead of the recommended 2 improved </w:t>
+        <w:t xml:space="preserve">We see varying degrees of improvement in the supervised learning under the various dimensionality reduction approaches. PCA resulted in faster training signal capture, but did not ultimately increase performance on our holdout set. ICA did not aid training or holdout performance. He we also played with the number of components to use in ICA, deviating from the recommendation found in Step 2. Increasing the number of components up to 8 instead of the recommended 2 improved </w:t>
       </w:r>
       <w:proofErr w:type="gramStart"/>
       <w:r>
@@ -3927,7 +4090,13 @@
         <w:t>a priori</w:t>
       </w:r>
       <w:r>
-        <w:t xml:space="preserve"> I would have assumed would have resulted in overfitting, given that the dimensionality reduction can see the true labels before being fit by the neural network. This fear was given some credence by the fast and effective drop in training loss observed in our loss curve, but not borne out by the performance on the holdout set, which was a decent improvement over the original model’s holdout performance by a little over 5%.</w:t>
+        <w:t xml:space="preserve"> I would have assumed would have resulted in overfitting, given that the dimensionality reduction can see the true labels before being fit by the neural network. This fear was given some credence by the fast and effective drop in training loss observed in our loss curve, but not borne out by the performance on the holdout set, which </w:t>
+      </w:r>
+      <w:r>
+        <w:t>showed</w:t>
+      </w:r>
+      <w:r>
+        <w:t xml:space="preserve"> a decent improvement over the original model’s holdout performance by a little over 5%.</w:t>
       </w:r>
     </w:p>
     <w:p>
@@ -3936,12 +4105,12 @@
           <w:noProof/>
         </w:rPr>
         <w:drawing>
-          <wp:inline distT="0" distB="0" distL="0" distR="0" wp14:anchorId="6B10524E" wp14:editId="01F98617">
-            <wp:extent cx="2734733" cy="2115873"/>
-            <wp:effectExtent l="0" t="0" r="8890" b="0"/>
+          <wp:inline distT="0" distB="0" distL="0" distR="0" wp14:anchorId="6B10524E" wp14:editId="515275A0">
+            <wp:extent cx="3291840" cy="2404872"/>
+            <wp:effectExtent l="0" t="0" r="3810" b="0"/>
             <wp:docPr id="63" name="Picture 63"/>
             <wp:cNvGraphicFramePr>
-              <a:graphicFrameLocks xmlns:a="http://schemas.openxmlformats.org/drawingml/2006/main" noChangeAspect="1"/>
+              <a:graphicFrameLocks xmlns:a="http://schemas.openxmlformats.org/drawingml/2006/main"/>
             </wp:cNvGraphicFramePr>
             <a:graphic xmlns:a="http://schemas.openxmlformats.org/drawingml/2006/main">
               <a:graphicData uri="http://schemas.openxmlformats.org/drawingml/2006/picture">
@@ -3968,7 +4137,7 @@
                   <pic:spPr bwMode="auto">
                     <a:xfrm>
                       <a:off x="0" y="0"/>
-                      <a:ext cx="2743613" cy="2122744"/>
+                      <a:ext cx="3291840" cy="2404872"/>
                     </a:xfrm>
                     <a:prstGeom prst="rect">
                       <a:avLst/>
@@ -3989,12 +4158,12 @@
           <w:noProof/>
         </w:rPr>
         <w:drawing>
-          <wp:inline distT="0" distB="0" distL="0" distR="0" wp14:anchorId="17A81359" wp14:editId="05911613">
-            <wp:extent cx="2717800" cy="2136750"/>
-            <wp:effectExtent l="0" t="0" r="6350" b="0"/>
+          <wp:inline distT="0" distB="0" distL="0" distR="0" wp14:anchorId="17A81359" wp14:editId="76537EC2">
+            <wp:extent cx="3291840" cy="2404872"/>
+            <wp:effectExtent l="0" t="0" r="3810" b="0"/>
             <wp:docPr id="64" name="Picture 64" descr="Chart, line chart&#10;&#10;Description automatically generated"/>
             <wp:cNvGraphicFramePr>
-              <a:graphicFrameLocks xmlns:a="http://schemas.openxmlformats.org/drawingml/2006/main" noChangeAspect="1"/>
+              <a:graphicFrameLocks xmlns:a="http://schemas.openxmlformats.org/drawingml/2006/main"/>
             </wp:cNvGraphicFramePr>
             <a:graphic xmlns:a="http://schemas.openxmlformats.org/drawingml/2006/main">
               <a:graphicData uri="http://schemas.openxmlformats.org/drawingml/2006/picture">
@@ -4021,7 +4190,7 @@
                   <pic:spPr bwMode="auto">
                     <a:xfrm>
                       <a:off x="0" y="0"/>
-                      <a:ext cx="2729968" cy="2146317"/>
+                      <a:ext cx="3291840" cy="2404872"/>
                     </a:xfrm>
                     <a:prstGeom prst="rect">
                       <a:avLst/>
@@ -4043,13 +4212,14 @@
         <w:rPr>
           <w:noProof/>
         </w:rPr>
+        <w:lastRenderedPageBreak/>
         <w:drawing>
-          <wp:inline distT="0" distB="0" distL="0" distR="0" wp14:anchorId="28EF372B" wp14:editId="3CDD6F02">
-            <wp:extent cx="2861733" cy="2214133"/>
-            <wp:effectExtent l="0" t="0" r="0" b="0"/>
+          <wp:inline distT="0" distB="0" distL="0" distR="0" wp14:anchorId="28EF372B" wp14:editId="44E06645">
+            <wp:extent cx="3291840" cy="2404872"/>
+            <wp:effectExtent l="0" t="0" r="3810" b="0"/>
             <wp:docPr id="65" name="Picture 65" descr="Chart, line chart&#10;&#10;Description automatically generated"/>
             <wp:cNvGraphicFramePr>
-              <a:graphicFrameLocks xmlns:a="http://schemas.openxmlformats.org/drawingml/2006/main" noChangeAspect="1"/>
+              <a:graphicFrameLocks xmlns:a="http://schemas.openxmlformats.org/drawingml/2006/main"/>
             </wp:cNvGraphicFramePr>
             <a:graphic xmlns:a="http://schemas.openxmlformats.org/drawingml/2006/main">
               <a:graphicData uri="http://schemas.openxmlformats.org/drawingml/2006/picture">
@@ -4076,7 +4246,7 @@
                   <pic:spPr bwMode="auto">
                     <a:xfrm>
                       <a:off x="0" y="0"/>
-                      <a:ext cx="2867737" cy="2218778"/>
+                      <a:ext cx="3291840" cy="2404872"/>
                     </a:xfrm>
                     <a:prstGeom prst="rect">
                       <a:avLst/>
@@ -4097,12 +4267,12 @@
           <w:noProof/>
         </w:rPr>
         <w:drawing>
-          <wp:inline distT="0" distB="0" distL="0" distR="0" wp14:anchorId="55431F37" wp14:editId="79B70EEF">
-            <wp:extent cx="2844800" cy="2201032"/>
-            <wp:effectExtent l="0" t="0" r="0" b="8890"/>
+          <wp:inline distT="0" distB="0" distL="0" distR="0" wp14:anchorId="55431F37" wp14:editId="3CB02229">
+            <wp:extent cx="3291840" cy="2404872"/>
+            <wp:effectExtent l="0" t="0" r="3810" b="0"/>
             <wp:docPr id="66" name="Picture 66" descr="Chart, line chart&#10;&#10;Description automatically generated"/>
             <wp:cNvGraphicFramePr>
-              <a:graphicFrameLocks xmlns:a="http://schemas.openxmlformats.org/drawingml/2006/main" noChangeAspect="1"/>
+              <a:graphicFrameLocks xmlns:a="http://schemas.openxmlformats.org/drawingml/2006/main"/>
             </wp:cNvGraphicFramePr>
             <a:graphic xmlns:a="http://schemas.openxmlformats.org/drawingml/2006/main">
               <a:graphicData uri="http://schemas.openxmlformats.org/drawingml/2006/picture">
@@ -4129,7 +4299,7 @@
                   <pic:spPr bwMode="auto">
                     <a:xfrm>
                       <a:off x="0" y="0"/>
-                      <a:ext cx="2858908" cy="2211948"/>
+                      <a:ext cx="3291840" cy="2404872"/>
                     </a:xfrm>
                     <a:prstGeom prst="rect">
                       <a:avLst/>
@@ -4147,6 +4317,11 @@
       </w:r>
     </w:p>
     <w:p>
+      <w:r>
+        <w:t>(INSERT HOLDOUT SCORES)</w:t>
+      </w:r>
+    </w:p>
+    <w:p>
       <w:pPr>
         <w:pStyle w:val="Heading1"/>
       </w:pPr>
@@ -4172,14 +4347,13 @@
         <w:rPr>
           <w:noProof/>
         </w:rPr>
-        <w:lastRenderedPageBreak/>
         <w:drawing>
-          <wp:inline distT="0" distB="0" distL="0" distR="0" wp14:anchorId="4951199F" wp14:editId="3250455A">
-            <wp:extent cx="3081867" cy="2422980"/>
-            <wp:effectExtent l="0" t="0" r="4445" b="0"/>
+          <wp:inline distT="0" distB="0" distL="0" distR="0" wp14:anchorId="4951199F" wp14:editId="51026C24">
+            <wp:extent cx="3291840" cy="2404872"/>
+            <wp:effectExtent l="0" t="0" r="3810" b="0"/>
             <wp:docPr id="67" name="Picture 67"/>
             <wp:cNvGraphicFramePr>
-              <a:graphicFrameLocks xmlns:a="http://schemas.openxmlformats.org/drawingml/2006/main" noChangeAspect="1"/>
+              <a:graphicFrameLocks xmlns:a="http://schemas.openxmlformats.org/drawingml/2006/main"/>
             </wp:cNvGraphicFramePr>
             <a:graphic xmlns:a="http://schemas.openxmlformats.org/drawingml/2006/main">
               <a:graphicData uri="http://schemas.openxmlformats.org/drawingml/2006/picture">
@@ -4206,7 +4380,7 @@
                   <pic:spPr bwMode="auto">
                     <a:xfrm>
                       <a:off x="0" y="0"/>
-                      <a:ext cx="3089253" cy="2428787"/>
+                      <a:ext cx="3291840" cy="2404872"/>
                     </a:xfrm>
                     <a:prstGeom prst="rect">
                       <a:avLst/>
@@ -4227,12 +4401,12 @@
           <w:noProof/>
         </w:rPr>
         <w:drawing>
-          <wp:inline distT="0" distB="0" distL="0" distR="0" wp14:anchorId="3AAF7623" wp14:editId="60F91DC8">
-            <wp:extent cx="3132667" cy="2462919"/>
-            <wp:effectExtent l="0" t="0" r="0" b="0"/>
+          <wp:inline distT="0" distB="0" distL="0" distR="0" wp14:anchorId="3AAF7623" wp14:editId="1DA4A6AF">
+            <wp:extent cx="3291840" cy="2404872"/>
+            <wp:effectExtent l="0" t="0" r="3810" b="0"/>
             <wp:docPr id="68" name="Picture 68" descr="Chart, line chart&#10;&#10;Description automatically generated"/>
             <wp:cNvGraphicFramePr>
-              <a:graphicFrameLocks xmlns:a="http://schemas.openxmlformats.org/drawingml/2006/main" noChangeAspect="1"/>
+              <a:graphicFrameLocks xmlns:a="http://schemas.openxmlformats.org/drawingml/2006/main"/>
             </wp:cNvGraphicFramePr>
             <a:graphic xmlns:a="http://schemas.openxmlformats.org/drawingml/2006/main">
               <a:graphicData uri="http://schemas.openxmlformats.org/drawingml/2006/picture">
@@ -4259,7 +4433,7 @@
                   <pic:spPr bwMode="auto">
                     <a:xfrm>
                       <a:off x="0" y="0"/>
-                      <a:ext cx="3144785" cy="2472447"/>
+                      <a:ext cx="3291840" cy="2404872"/>
                     </a:xfrm>
                     <a:prstGeom prst="rect">
                       <a:avLst/>
@@ -4274,6 +4448,11 @@
             </a:graphic>
           </wp:inline>
         </w:drawing>
+      </w:r>
+    </w:p>
+    <w:p>
+      <w:r>
+        <w:t>(INSERT HOLDOUT SCORES)</w:t>
       </w:r>
     </w:p>
     <w:p/>
@@ -4325,6 +4504,35 @@
               <w:r>
                 <w:fldChar w:fldCharType="separate"/>
               </w:r>
+              <w:r>
+                <w:rPr>
+                  <w:noProof/>
+                </w:rPr>
+                <w:t xml:space="preserve">Calinski, T. a. (1974). A dendrite method for cluster analysis. </w:t>
+              </w:r>
+              <w:r>
+                <w:rPr>
+                  <w:i/>
+                  <w:iCs/>
+                  <w:noProof/>
+                </w:rPr>
+                <w:t>Communications in Statistics</w:t>
+              </w:r>
+              <w:r>
+                <w:rPr>
+                  <w:noProof/>
+                </w:rPr>
+                <w:t>.</w:t>
+              </w:r>
+            </w:p>
+            <w:p>
+              <w:pPr>
+                <w:pStyle w:val="Bibliography"/>
+                <w:ind w:left="720" w:hanging="720"/>
+                <w:rPr>
+                  <w:noProof/>
+                </w:rPr>
+              </w:pPr>
               <w:r>
                 <w:rPr>
                   <w:noProof/>
@@ -4387,6 +4595,7 @@
                 <w:rPr>
                   <w:noProof/>
                 </w:rPr>
+                <w:lastRenderedPageBreak/>
                 <w:t xml:space="preserve">Pedregosa, F., Varoquaux, G., Gramfort, A., Michel, V., Thirion, B., Grisel, O., . . . Duchesnay, E. (2011). Scikit-learn: Machine Learning in Python. </w:t>
               </w:r>
               <w:r>
@@ -4402,6 +4611,64 @@
                   <w:noProof/>
                 </w:rPr>
                 <w:t>, 2825-2830. Retrieved 2022, from https://scikit-learn.org/</w:t>
+              </w:r>
+            </w:p>
+            <w:p>
+              <w:pPr>
+                <w:pStyle w:val="Bibliography"/>
+                <w:ind w:left="720" w:hanging="720"/>
+                <w:rPr>
+                  <w:noProof/>
+                </w:rPr>
+              </w:pPr>
+              <w:r>
+                <w:rPr>
+                  <w:noProof/>
+                </w:rPr>
+                <w:t xml:space="preserve">Puvvala, C. (2021). </w:t>
+              </w:r>
+              <w:r>
+                <w:rPr>
+                  <w:i/>
+                  <w:iCs/>
+                  <w:noProof/>
+                </w:rPr>
+                <w:t>Companies, website and visible text against standard categorization</w:t>
+              </w:r>
+              <w:r>
+                <w:rPr>
+                  <w:noProof/>
+                </w:rPr>
+                <w:t>. Retrieved from Kaggle: https://www.kaggle.com/datasets/charanpuvvala/company-classification</w:t>
+              </w:r>
+            </w:p>
+            <w:p>
+              <w:pPr>
+                <w:pStyle w:val="Bibliography"/>
+                <w:ind w:left="720" w:hanging="720"/>
+                <w:rPr>
+                  <w:noProof/>
+                </w:rPr>
+              </w:pPr>
+              <w:r>
+                <w:rPr>
+                  <w:noProof/>
+                </w:rPr>
+                <w:t xml:space="preserve">Rousseeuw, P. (2022, 11 6). Silhouettes: a Graphical Aid to the Interpretation and Validation of Cluster Analysis. </w:t>
+              </w:r>
+              <w:r>
+                <w:rPr>
+                  <w:i/>
+                  <w:iCs/>
+                  <w:noProof/>
+                </w:rPr>
+                <w:t>Computational and Applied Mathematics</w:t>
+              </w:r>
+              <w:r>
+                <w:rPr>
+                  <w:noProof/>
+                </w:rPr>
+                <w:t>, 53-65. Retrieved from scikit-learn: https://scikit-learn.org/stable/modules/generated/sklearn.metrics.silhouette_score.html</w:t>
               </w:r>
             </w:p>
             <w:p>
@@ -5490,7 +5757,7 @@
     <b:Institution>MIT</b:Institution>
     <b:DayAccessed>15 October 2022</b:DayAccessed>
     <b:URL>https://www.cc.gatech.edu/~isbell/papers/isbell-mimic-nips-1997.pdf</b:URL>
-    <b:RefOrder>2</b:RefOrder>
+    <b:RefOrder>6</b:RefOrder>
   </b:Source>
   <b:Source>
     <b:Tag>sci</b:Tag>
@@ -5506,7 +5773,7 @@
     </b:Author>
     <b:InternetSiteTitle>scikit-learn.org</b:InternetSiteTitle>
     <b:Year>2022</b:Year>
-    <b:RefOrder>3</b:RefOrder>
+    <b:RefOrder>7</b:RefOrder>
   </b:Source>
   <b:Source>
     <b:Tag>New98</b:Tag>
@@ -5537,7 +5804,7 @@
     <b:Title>UCI Repository of machine learning databases</b:Title>
     <b:Year>1998</b:Year>
     <b:URL>http://www.ics.uci.edu/~mlearn/MLRepository.html</b:URL>
-    <b:RefOrder>1</b:RefOrder>
+    <b:RefOrder>2</b:RefOrder>
   </b:Source>
   <b:Source>
     <b:Tag>Ped11</b:Tag>
@@ -5630,13 +5897,77 @@
     <b:JournalName>Journal of Machine Learning Research</b:JournalName>
     <b:Pages>2825-2830</b:Pages>
     <b:Volume>12</b:Volume>
+    <b:RefOrder>3</b:RefOrder>
+  </b:Source>
+  <b:Source>
+    <b:Tag>Rou22</b:Tag>
+    <b:SourceType>JournalArticle</b:SourceType>
+    <b:Guid>{D7C6B5F8-D572-480B-91EB-CF829E195980}</b:Guid>
+    <b:Title>Silhouettes: a Graphical Aid to the Interpretation and Validation of Cluster Analysis</b:Title>
+    <b:JournalName>Computational and Applied Mathematics</b:JournalName>
+    <b:Year>2022</b:Year>
+    <b:Pages>53-65</b:Pages>
+    <b:InternetSiteTitle>scikit-learn</b:InternetSiteTitle>
+    <b:Month>11</b:Month>
+    <b:Day>6</b:Day>
+    <b:URL>https://scikit-learn.org/stable/modules/generated/sklearn.metrics.silhouette_score.html</b:URL>
+    <b:Author>
+      <b:Author>
+        <b:NameList>
+          <b:Person>
+            <b:Last>Rousseeuw</b:Last>
+            <b:First>P.</b:First>
+          </b:Person>
+        </b:NameList>
+      </b:Author>
+    </b:Author>
     <b:RefOrder>4</b:RefOrder>
+  </b:Source>
+  <b:Source>
+    <b:Tag>Cal74</b:Tag>
+    <b:SourceType>JournalArticle</b:SourceType>
+    <b:Guid>{8A13D16F-8285-4767-B9DA-FA90AB3F0099}</b:Guid>
+    <b:Title>A dendrite method for cluster analysis</b:Title>
+    <b:JournalName>Communications in Statistics</b:JournalName>
+    <b:Year>1974</b:Year>
+    <b:Author>
+      <b:Author>
+        <b:NameList>
+          <b:Person>
+            <b:Last>Calinski</b:Last>
+            <b:First>T.</b:First>
+            <b:Middle>and Harabasz, J.</b:Middle>
+          </b:Person>
+        </b:NameList>
+      </b:Author>
+    </b:Author>
+    <b:RefOrder>5</b:RefOrder>
+  </b:Source>
+  <b:Source>
+    <b:Tag>Cha21</b:Tag>
+    <b:SourceType>InternetSite</b:SourceType>
+    <b:Guid>{4A141EBF-2E00-4F73-BB73-D53AA0BD1A00}</b:Guid>
+    <b:Title>Companies, website and visible text against standard categorization</b:Title>
+    <b:Year>2021</b:Year>
+    <b:Author>
+      <b:Author>
+        <b:NameList>
+          <b:Person>
+            <b:Last>Puvvala</b:Last>
+            <b:First>Charan</b:First>
+          </b:Person>
+        </b:NameList>
+      </b:Author>
+    </b:Author>
+    <b:InternetSiteTitle>Kaggle</b:InternetSiteTitle>
+    <b:URL>https://www.kaggle.com/datasets/charanpuvvala/company-classification</b:URL>
+    <b:RefOrder>1</b:RefOrder>
   </b:Source>
 </b:Sources>
 </file>
 
 <file path=customXml/itemProps1.xml><?xml version="1.0" encoding="utf-8"?>
-<ds:datastoreItem xmlns:ds="http://schemas.openxmlformats.org/officeDocument/2006/customXml" ds:itemID="{7B3E38A8-ED72-414A-8D75-DD590F75E340}">
+<ds:datastoreItem xmlns:ds="http://schemas.openxmlformats.org/officeDocument/2006/customXml" ds:itemID="{4B463BD1-1B44-4F0F-BE11-9F4185B32AEE}">
   <ds:schemaRefs>
     <ds:schemaRef ds:uri="http://schemas.openxmlformats.org/officeDocument/2006/bibliography"/>
   </ds:schemaRefs>

</xml_diff>